<commit_message>
Written through GS results section
</commit_message>
<xml_diff>
--- a/SC Project Report.docx
+++ b/SC Project Report.docx
@@ -1,6 +1,6 @@
 
 <file path=word/document.xml><?xml version="1.0" encoding="utf-8"?>
-<w:document xmlns:wpc="http://schemas.microsoft.com/office/word/2010/wordprocessingCanvas" xmlns:cx="http://schemas.microsoft.com/office/drawing/2014/chartex" xmlns:cx1="http://schemas.microsoft.com/office/drawing/2015/9/8/chartex" xmlns:cx2="http://schemas.microsoft.com/office/drawing/2015/10/21/chartex" xmlns:cx3="http://schemas.microsoft.com/office/drawing/2016/5/9/chartex" xmlns:cx4="http://schemas.microsoft.com/office/drawing/2016/5/10/chartex" xmlns:cx5="http://schemas.microsoft.com/office/drawing/2016/5/11/chartex" xmlns:cx6="http://schemas.microsoft.com/office/drawing/2016/5/12/chartex" xmlns:cx7="http://schemas.microsoft.com/office/drawing/2016/5/13/chartex" xmlns:cx8="http://schemas.microsoft.com/office/drawing/2016/5/14/chartex" xmlns:mc="http://schemas.openxmlformats.org/markup-compatibility/2006" xmlns:aink="http://schemas.microsoft.com/office/drawing/2016/ink" xmlns:am3d="http://schemas.microsoft.com/office/drawing/2017/model3d" xmlns:o="urn:schemas-microsoft-com:office:office" xmlns:r="http://schemas.openxmlformats.org/officeDocument/2006/relationships" xmlns:m="http://schemas.openxmlformats.org/officeDocument/2006/math" xmlns:v="urn:schemas-microsoft-com:vml" xmlns:wp14="http://schemas.microsoft.com/office/word/2010/wordprocessingDrawing" xmlns:wp="http://schemas.openxmlformats.org/drawingml/2006/wordprocessingDrawing" xmlns:w10="urn:schemas-microsoft-com:office:word" xmlns:w="http://schemas.openxmlformats.org/wordprocessingml/2006/main" xmlns:w14="http://schemas.microsoft.com/office/word/2010/wordml" xmlns:w15="http://schemas.microsoft.com/office/word/2012/wordml" xmlns:w16cid="http://schemas.microsoft.com/office/word/2016/wordml/cid" xmlns:w16se="http://schemas.microsoft.com/office/word/2015/wordml/symex" xmlns:wpg="http://schemas.microsoft.com/office/word/2010/wordprocessingGroup" xmlns:wpi="http://schemas.microsoft.com/office/word/2010/wordprocessingInk" xmlns:wne="http://schemas.microsoft.com/office/word/2006/wordml" xmlns:wps="http://schemas.microsoft.com/office/word/2010/wordprocessingShape" mc:Ignorable="w14 w15 w16se w16cid wp14">
+<w:document xmlns:wpc="http://schemas.microsoft.com/office/word/2010/wordprocessingCanvas" xmlns:cx="http://schemas.microsoft.com/office/drawing/2014/chartex" xmlns:cx1="http://schemas.microsoft.com/office/drawing/2015/9/8/chartex" xmlns:mc="http://schemas.openxmlformats.org/markup-compatibility/2006" xmlns:o="urn:schemas-microsoft-com:office:office" xmlns:r="http://schemas.openxmlformats.org/officeDocument/2006/relationships" xmlns:m="http://schemas.openxmlformats.org/officeDocument/2006/math" xmlns:v="urn:schemas-microsoft-com:vml" xmlns:wp14="http://schemas.microsoft.com/office/word/2010/wordprocessingDrawing" xmlns:wp="http://schemas.openxmlformats.org/drawingml/2006/wordprocessingDrawing" xmlns:w10="urn:schemas-microsoft-com:office:word" xmlns:w="http://schemas.openxmlformats.org/wordprocessingml/2006/main" xmlns:w14="http://schemas.microsoft.com/office/word/2010/wordml" xmlns:w15="http://schemas.microsoft.com/office/word/2012/wordml" xmlns:w16se="http://schemas.microsoft.com/office/word/2015/wordml/symex" xmlns:wpg="http://schemas.microsoft.com/office/word/2010/wordprocessingGroup" xmlns:wpi="http://schemas.microsoft.com/office/word/2010/wordprocessingInk" xmlns:wne="http://schemas.microsoft.com/office/word/2006/wordml" xmlns:wps="http://schemas.microsoft.com/office/word/2010/wordprocessingShape" mc:Ignorable="w14 w15 w16se wp14">
   <w:body>
     <w:p>
       <w:pPr>
@@ -8393,28 +8393,7 @@
           <w:rFonts w:ascii="Courier New" w:hAnsi="Courier New" w:cs="Courier New"/>
           <w:color w:val="228B22"/>
         </w:rPr>
-        <w:t>% initialize sol</w:t>
-      </w:r>
-      <w:r>
-        <w:rPr>
-          <w:rFonts w:ascii="Courier New" w:hAnsi="Courier New" w:cs="Courier New"/>
-          <w:color w:val="228B22"/>
-        </w:rPr>
-        <w:t>n.</w:t>
-      </w:r>
-      <w:r>
-        <w:rPr>
-          <w:rFonts w:ascii="Courier New" w:hAnsi="Courier New" w:cs="Courier New"/>
-          <w:color w:val="228B22"/>
-        </w:rPr>
-        <w:t xml:space="preserve"> array, zer</w:t>
-      </w:r>
-      <w:r>
-        <w:rPr>
-          <w:rFonts w:ascii="Courier New" w:hAnsi="Courier New" w:cs="Courier New"/>
-          <w:color w:val="228B22"/>
-        </w:rPr>
-        <w:t>os are initial vals</w:t>
+        <w:t>% initialize soln. array, zeros are initial vals</w:t>
       </w:r>
     </w:p>
     <w:p>
@@ -9270,14 +9249,7 @@
           <w:rFonts w:ascii="Courier New" w:hAnsi="Courier New" w:cs="Courier New"/>
           <w:color w:val="70AD47" w:themeColor="accent6"/>
         </w:rPr>
-        <w:t xml:space="preserve">% </w:t>
-      </w:r>
-      <w:r>
-        <w:rPr>
-          <w:rFonts w:ascii="Courier New" w:hAnsi="Courier New" w:cs="Courier New"/>
-          <w:color w:val="70AD47" w:themeColor="accent6"/>
-        </w:rPr>
-        <w:t>END</w:t>
+        <w:t>% END</w:t>
       </w:r>
     </w:p>
     <w:p>
@@ -9291,40 +9263,2828 @@
     </w:p>
     <w:p>
       <w:pPr>
+        <w:spacing w:line="240" w:lineRule="auto"/>
+        <w:contextualSpacing/>
+        <w:rPr>
+          <w:rFonts w:ascii="Calibri" w:eastAsiaTheme="minorEastAsia" w:hAnsi="Calibri" w:cs="Calibri"/>
+          <w:sz w:val="20"/>
+        </w:rPr>
+      </w:pPr>
+      <w:r>
+        <w:rPr>
+          <w:rFonts w:ascii="Calibri" w:eastAsiaTheme="minorEastAsia" w:hAnsi="Calibri" w:cs="Calibri"/>
+          <w:sz w:val="20"/>
+        </w:rPr>
+        <w:tab/>
+      </w:r>
+    </w:p>
+    <w:p>
+      <w:pPr>
         <w:rPr>
           <w:rFonts w:ascii="Times New Roman" w:eastAsiaTheme="minorEastAsia" w:hAnsi="Times New Roman" w:cs="Times New Roman"/>
           <w:b/>
           <w:sz w:val="24"/>
         </w:rPr>
       </w:pPr>
-      <w:r>
+    </w:p>
+    <w:p>
+      <w:pPr>
         <w:rPr>
           <w:rFonts w:ascii="Times New Roman" w:eastAsiaTheme="minorEastAsia" w:hAnsi="Times New Roman" w:cs="Times New Roman"/>
           <w:b/>
           <w:sz w:val="24"/>
         </w:rPr>
+      </w:pPr>
+    </w:p>
+    <w:p>
+      <w:pPr>
+        <w:rPr>
+          <w:rFonts w:ascii="Times New Roman" w:eastAsiaTheme="minorEastAsia" w:hAnsi="Times New Roman" w:cs="Times New Roman"/>
+          <w:b/>
+          <w:sz w:val="24"/>
+        </w:rPr>
+      </w:pPr>
+      <w:r>
+        <w:rPr>
+          <w:rFonts w:ascii="Times New Roman" w:eastAsiaTheme="minorEastAsia" w:hAnsi="Times New Roman" w:cs="Times New Roman"/>
+          <w:b/>
+          <w:sz w:val="24"/>
+        </w:rPr>
+        <w:br w:type="page"/>
+      </w:r>
+    </w:p>
+    <w:p>
+      <w:pPr>
+        <w:rPr>
+          <w:rFonts w:ascii="Times New Roman" w:eastAsiaTheme="minorEastAsia" w:hAnsi="Times New Roman" w:cs="Times New Roman"/>
+          <w:b/>
+          <w:sz w:val="24"/>
+        </w:rPr>
+      </w:pPr>
+      <w:r>
+        <w:rPr>
+          <w:rFonts w:ascii="Times New Roman" w:eastAsiaTheme="minorEastAsia" w:hAnsi="Times New Roman" w:cs="Times New Roman"/>
+          <w:b/>
+          <w:sz w:val="24"/>
+        </w:rPr>
+        <w:lastRenderedPageBreak/>
         <w:t>Computer Specifications</w:t>
       </w:r>
     </w:p>
     <w:p>
       <w:pPr>
+        <w:spacing w:line="240" w:lineRule="auto"/>
+        <w:contextualSpacing/>
+        <w:rPr>
+          <w:rFonts w:ascii="Calibri" w:eastAsiaTheme="minorEastAsia" w:hAnsi="Calibri" w:cs="Calibri"/>
+        </w:rPr>
+      </w:pPr>
+      <w:r>
+        <w:rPr>
+          <w:rFonts w:ascii="Calibri" w:eastAsiaTheme="minorEastAsia" w:hAnsi="Calibri" w:cs="Calibri"/>
+        </w:rPr>
+        <w:t>System Info:</w:t>
+      </w:r>
+    </w:p>
+    <w:p>
+      <w:pPr>
+        <w:spacing w:line="240" w:lineRule="auto"/>
+        <w:contextualSpacing/>
+        <w:rPr>
+          <w:rFonts w:ascii="Calibri" w:eastAsiaTheme="minorEastAsia" w:hAnsi="Calibri" w:cs="Calibri"/>
+        </w:rPr>
+      </w:pPr>
+      <w:r>
+        <w:rPr>
+          <w:rFonts w:ascii="Calibri" w:eastAsiaTheme="minorEastAsia" w:hAnsi="Calibri" w:cs="Calibri"/>
+        </w:rPr>
+        <w:t>System Name: ECC-E-34</w:t>
+      </w:r>
+    </w:p>
+    <w:p>
+      <w:pPr>
+        <w:spacing w:line="240" w:lineRule="auto"/>
+        <w:contextualSpacing/>
+        <w:rPr>
+          <w:rFonts w:ascii="Calibri" w:eastAsiaTheme="minorEastAsia" w:hAnsi="Calibri" w:cs="Calibri"/>
+        </w:rPr>
+      </w:pPr>
+      <w:r>
+        <w:rPr>
+          <w:rFonts w:ascii="Calibri" w:eastAsiaTheme="minorEastAsia" w:hAnsi="Calibri" w:cs="Calibri"/>
+        </w:rPr>
+        <w:t>Item</w:t>
+      </w:r>
+      <w:r>
+        <w:rPr>
+          <w:rFonts w:ascii="Calibri" w:eastAsiaTheme="minorEastAsia" w:hAnsi="Calibri" w:cs="Calibri"/>
+        </w:rPr>
+        <w:tab/>
+      </w:r>
+      <w:r>
+        <w:rPr>
+          <w:rFonts w:ascii="Calibri" w:eastAsiaTheme="minorEastAsia" w:hAnsi="Calibri" w:cs="Calibri"/>
+        </w:rPr>
+        <w:tab/>
+        <w:t>Value</w:t>
+      </w:r>
+      <w:r>
+        <w:rPr>
+          <w:rFonts w:ascii="Calibri" w:eastAsiaTheme="minorEastAsia" w:hAnsi="Calibri" w:cs="Calibri"/>
+        </w:rPr>
+        <w:tab/>
+      </w:r>
+    </w:p>
+    <w:p>
+      <w:pPr>
+        <w:spacing w:line="240" w:lineRule="auto"/>
+        <w:contextualSpacing/>
+        <w:rPr>
+          <w:rFonts w:ascii="Calibri" w:eastAsiaTheme="minorEastAsia" w:hAnsi="Calibri" w:cs="Calibri"/>
+        </w:rPr>
+      </w:pPr>
+      <w:r>
+        <w:rPr>
+          <w:rFonts w:ascii="Calibri" w:eastAsiaTheme="minorEastAsia" w:hAnsi="Calibri" w:cs="Calibri"/>
+        </w:rPr>
+        <w:t>OS Name</w:t>
+      </w:r>
+      <w:r>
+        <w:rPr>
+          <w:rFonts w:ascii="Calibri" w:eastAsiaTheme="minorEastAsia" w:hAnsi="Calibri" w:cs="Calibri"/>
+        </w:rPr>
+        <w:tab/>
+        <w:t>Microsoft Windows 10 Enterprise</w:t>
+      </w:r>
+      <w:r>
+        <w:rPr>
+          <w:rFonts w:ascii="Calibri" w:eastAsiaTheme="minorEastAsia" w:hAnsi="Calibri" w:cs="Calibri"/>
+        </w:rPr>
+        <w:tab/>
+      </w:r>
+    </w:p>
+    <w:p>
+      <w:pPr>
+        <w:spacing w:line="240" w:lineRule="auto"/>
+        <w:contextualSpacing/>
+        <w:rPr>
+          <w:rFonts w:ascii="Calibri" w:eastAsiaTheme="minorEastAsia" w:hAnsi="Calibri" w:cs="Calibri"/>
+        </w:rPr>
+      </w:pPr>
+      <w:r>
+        <w:rPr>
+          <w:rFonts w:ascii="Calibri" w:eastAsiaTheme="minorEastAsia" w:hAnsi="Calibri" w:cs="Calibri"/>
+        </w:rPr>
+        <w:t>Version</w:t>
+      </w:r>
+      <w:r>
+        <w:rPr>
+          <w:rFonts w:ascii="Calibri" w:eastAsiaTheme="minorEastAsia" w:hAnsi="Calibri" w:cs="Calibri"/>
+        </w:rPr>
+        <w:tab/>
+        <w:t>10.0.16299 Build 16299</w:t>
+      </w:r>
+      <w:r>
+        <w:rPr>
+          <w:rFonts w:ascii="Calibri" w:eastAsiaTheme="minorEastAsia" w:hAnsi="Calibri" w:cs="Calibri"/>
+        </w:rPr>
+        <w:tab/>
+      </w:r>
+    </w:p>
+    <w:p>
+      <w:pPr>
+        <w:spacing w:line="240" w:lineRule="auto"/>
+        <w:contextualSpacing/>
+        <w:rPr>
+          <w:rFonts w:ascii="Calibri" w:eastAsiaTheme="minorEastAsia" w:hAnsi="Calibri" w:cs="Calibri"/>
+        </w:rPr>
+      </w:pPr>
+      <w:r>
+        <w:rPr>
+          <w:rFonts w:ascii="Calibri" w:eastAsiaTheme="minorEastAsia" w:hAnsi="Calibri" w:cs="Calibri"/>
+        </w:rPr>
+        <w:t>OS Manufacturer</w:t>
+      </w:r>
+      <w:r>
+        <w:rPr>
+          <w:rFonts w:ascii="Calibri" w:eastAsiaTheme="minorEastAsia" w:hAnsi="Calibri" w:cs="Calibri"/>
+        </w:rPr>
+        <w:tab/>
+        <w:t>Microsoft Corporation</w:t>
+      </w:r>
+      <w:r>
+        <w:rPr>
+          <w:rFonts w:ascii="Calibri" w:eastAsiaTheme="minorEastAsia" w:hAnsi="Calibri" w:cs="Calibri"/>
+        </w:rPr>
+        <w:tab/>
+      </w:r>
+    </w:p>
+    <w:p>
+      <w:pPr>
+        <w:spacing w:line="240" w:lineRule="auto"/>
+        <w:contextualSpacing/>
+        <w:rPr>
+          <w:rFonts w:ascii="Calibri" w:eastAsiaTheme="minorEastAsia" w:hAnsi="Calibri" w:cs="Calibri"/>
+        </w:rPr>
+      </w:pPr>
+      <w:r>
+        <w:rPr>
+          <w:rFonts w:ascii="Calibri" w:eastAsiaTheme="minorEastAsia" w:hAnsi="Calibri" w:cs="Calibri"/>
+        </w:rPr>
+        <w:t>System Name</w:t>
+      </w:r>
+      <w:r>
+        <w:rPr>
+          <w:rFonts w:ascii="Calibri" w:eastAsiaTheme="minorEastAsia" w:hAnsi="Calibri" w:cs="Calibri"/>
+        </w:rPr>
+        <w:tab/>
+        <w:t>ECC-E-34</w:t>
+      </w:r>
+      <w:r>
+        <w:rPr>
+          <w:rFonts w:ascii="Calibri" w:eastAsiaTheme="minorEastAsia" w:hAnsi="Calibri" w:cs="Calibri"/>
+        </w:rPr>
+        <w:tab/>
+      </w:r>
+    </w:p>
+    <w:p>
+      <w:pPr>
+        <w:spacing w:line="240" w:lineRule="auto"/>
+        <w:contextualSpacing/>
+        <w:rPr>
+          <w:rFonts w:ascii="Calibri" w:eastAsiaTheme="minorEastAsia" w:hAnsi="Calibri" w:cs="Calibri"/>
+        </w:rPr>
+      </w:pPr>
+      <w:r>
+        <w:rPr>
+          <w:rFonts w:ascii="Calibri" w:eastAsiaTheme="minorEastAsia" w:hAnsi="Calibri" w:cs="Calibri"/>
+        </w:rPr>
+        <w:t>System Manufacturer</w:t>
+      </w:r>
+      <w:r>
+        <w:rPr>
+          <w:rFonts w:ascii="Calibri" w:eastAsiaTheme="minorEastAsia" w:hAnsi="Calibri" w:cs="Calibri"/>
+        </w:rPr>
+        <w:tab/>
+        <w:t>Dell Inc.</w:t>
+      </w:r>
+      <w:r>
+        <w:rPr>
+          <w:rFonts w:ascii="Calibri" w:eastAsiaTheme="minorEastAsia" w:hAnsi="Calibri" w:cs="Calibri"/>
+        </w:rPr>
+        <w:tab/>
+      </w:r>
+    </w:p>
+    <w:p>
+      <w:pPr>
+        <w:spacing w:line="240" w:lineRule="auto"/>
+        <w:contextualSpacing/>
+        <w:rPr>
+          <w:rFonts w:ascii="Calibri" w:eastAsiaTheme="minorEastAsia" w:hAnsi="Calibri" w:cs="Calibri"/>
+        </w:rPr>
+      </w:pPr>
+      <w:r>
+        <w:rPr>
+          <w:rFonts w:ascii="Calibri" w:eastAsiaTheme="minorEastAsia" w:hAnsi="Calibri" w:cs="Calibri"/>
+        </w:rPr>
+        <w:t>System Model</w:t>
+      </w:r>
+      <w:r>
+        <w:rPr>
+          <w:rFonts w:ascii="Calibri" w:eastAsiaTheme="minorEastAsia" w:hAnsi="Calibri" w:cs="Calibri"/>
+        </w:rPr>
+        <w:tab/>
+        <w:t>Precision T5610</w:t>
+      </w:r>
+      <w:r>
+        <w:rPr>
+          <w:rFonts w:ascii="Calibri" w:eastAsiaTheme="minorEastAsia" w:hAnsi="Calibri" w:cs="Calibri"/>
+        </w:rPr>
+        <w:tab/>
+      </w:r>
+    </w:p>
+    <w:p>
+      <w:pPr>
+        <w:spacing w:line="240" w:lineRule="auto"/>
+        <w:contextualSpacing/>
+        <w:rPr>
+          <w:rFonts w:ascii="Calibri" w:eastAsiaTheme="minorEastAsia" w:hAnsi="Calibri" w:cs="Calibri"/>
+        </w:rPr>
+      </w:pPr>
+      <w:r>
+        <w:rPr>
+          <w:rFonts w:ascii="Calibri" w:eastAsiaTheme="minorEastAsia" w:hAnsi="Calibri" w:cs="Calibri"/>
+        </w:rPr>
+        <w:t>System Type</w:t>
+      </w:r>
+      <w:r>
+        <w:rPr>
+          <w:rFonts w:ascii="Calibri" w:eastAsiaTheme="minorEastAsia" w:hAnsi="Calibri" w:cs="Calibri"/>
+        </w:rPr>
+        <w:tab/>
+        <w:t>x64-based PC</w:t>
+      </w:r>
+      <w:r>
+        <w:rPr>
+          <w:rFonts w:ascii="Calibri" w:eastAsiaTheme="minorEastAsia" w:hAnsi="Calibri" w:cs="Calibri"/>
+        </w:rPr>
+        <w:tab/>
+      </w:r>
+    </w:p>
+    <w:p>
+      <w:pPr>
+        <w:spacing w:line="240" w:lineRule="auto"/>
+        <w:contextualSpacing/>
+        <w:rPr>
+          <w:rFonts w:ascii="Calibri" w:eastAsiaTheme="minorEastAsia" w:hAnsi="Calibri" w:cs="Calibri"/>
+        </w:rPr>
+      </w:pPr>
+      <w:r>
+        <w:rPr>
+          <w:rFonts w:ascii="Calibri" w:eastAsiaTheme="minorEastAsia" w:hAnsi="Calibri" w:cs="Calibri"/>
+        </w:rPr>
+        <w:t>System SKU</w:t>
+      </w:r>
+      <w:r>
+        <w:rPr>
+          <w:rFonts w:ascii="Calibri" w:eastAsiaTheme="minorEastAsia" w:hAnsi="Calibri" w:cs="Calibri"/>
+        </w:rPr>
+        <w:tab/>
+        <w:t>Precision T5610</w:t>
+      </w:r>
+      <w:r>
+        <w:rPr>
+          <w:rFonts w:ascii="Calibri" w:eastAsiaTheme="minorEastAsia" w:hAnsi="Calibri" w:cs="Calibri"/>
+        </w:rPr>
+        <w:tab/>
+      </w:r>
+    </w:p>
+    <w:p>
+      <w:pPr>
+        <w:spacing w:line="240" w:lineRule="auto"/>
+        <w:contextualSpacing/>
+        <w:rPr>
+          <w:rFonts w:ascii="Calibri" w:eastAsiaTheme="minorEastAsia" w:hAnsi="Calibri" w:cs="Calibri"/>
+        </w:rPr>
+      </w:pPr>
+      <w:r>
+        <w:rPr>
+          <w:rFonts w:ascii="Calibri" w:eastAsiaTheme="minorEastAsia" w:hAnsi="Calibri" w:cs="Calibri"/>
+        </w:rPr>
+        <w:t>Processor</w:t>
+      </w:r>
+      <w:r>
+        <w:rPr>
+          <w:rFonts w:ascii="Calibri" w:eastAsiaTheme="minorEastAsia" w:hAnsi="Calibri" w:cs="Calibri"/>
+        </w:rPr>
+        <w:tab/>
+        <w:t xml:space="preserve">Intel(R) Xeon(R) CPU E5-2609 v2 @ 2.50GHz, 2500 </w:t>
+      </w:r>
+      <w:proofErr w:type="spellStart"/>
+      <w:r>
+        <w:rPr>
+          <w:rFonts w:ascii="Calibri" w:eastAsiaTheme="minorEastAsia" w:hAnsi="Calibri" w:cs="Calibri"/>
+        </w:rPr>
+        <w:t>Mhz</w:t>
+      </w:r>
+      <w:proofErr w:type="spellEnd"/>
+      <w:r>
+        <w:rPr>
+          <w:rFonts w:ascii="Calibri" w:eastAsiaTheme="minorEastAsia" w:hAnsi="Calibri" w:cs="Calibri"/>
+        </w:rPr>
+        <w:t>, 4 Core(s), 4 Logical Processor(s)</w:t>
+      </w:r>
+      <w:r>
+        <w:rPr>
+          <w:rFonts w:ascii="Calibri" w:eastAsiaTheme="minorEastAsia" w:hAnsi="Calibri" w:cs="Calibri"/>
+        </w:rPr>
+        <w:tab/>
+      </w:r>
+    </w:p>
+    <w:p>
+      <w:pPr>
+        <w:spacing w:line="240" w:lineRule="auto"/>
+        <w:contextualSpacing/>
+        <w:rPr>
+          <w:rFonts w:ascii="Calibri" w:eastAsiaTheme="minorEastAsia" w:hAnsi="Calibri" w:cs="Calibri"/>
+        </w:rPr>
+      </w:pPr>
+      <w:proofErr w:type="spellStart"/>
+      <w:r>
+        <w:rPr>
+          <w:rFonts w:ascii="Calibri" w:eastAsiaTheme="minorEastAsia" w:hAnsi="Calibri" w:cs="Calibri"/>
+        </w:rPr>
+        <w:t>MaxClockSpeed</w:t>
+      </w:r>
+      <w:proofErr w:type="spellEnd"/>
+      <w:r>
+        <w:rPr>
+          <w:rFonts w:ascii="Calibri" w:eastAsiaTheme="minorEastAsia" w:hAnsi="Calibri" w:cs="Calibri"/>
+        </w:rPr>
+        <w:tab/>
+        <w:t>2500 MHz</w:t>
+      </w:r>
+    </w:p>
+    <w:p>
+      <w:pPr>
+        <w:spacing w:line="240" w:lineRule="auto"/>
+        <w:contextualSpacing/>
+        <w:rPr>
+          <w:rFonts w:ascii="Calibri" w:eastAsiaTheme="minorEastAsia" w:hAnsi="Calibri" w:cs="Calibri"/>
+        </w:rPr>
+      </w:pPr>
+      <w:r>
+        <w:rPr>
+          <w:rFonts w:ascii="Calibri" w:eastAsiaTheme="minorEastAsia" w:hAnsi="Calibri" w:cs="Calibri"/>
+        </w:rPr>
+        <w:t>L2 Cache Size</w:t>
+      </w:r>
+      <w:r>
+        <w:rPr>
+          <w:rFonts w:ascii="Calibri" w:eastAsiaTheme="minorEastAsia" w:hAnsi="Calibri" w:cs="Calibri"/>
+        </w:rPr>
+        <w:tab/>
+        <w:t>1024 KB</w:t>
+      </w:r>
+    </w:p>
+    <w:p>
+      <w:pPr>
+        <w:spacing w:line="240" w:lineRule="auto"/>
+        <w:contextualSpacing/>
+        <w:rPr>
+          <w:rFonts w:ascii="Calibri" w:eastAsiaTheme="minorEastAsia" w:hAnsi="Calibri" w:cs="Calibri"/>
+        </w:rPr>
+      </w:pPr>
+      <w:r>
+        <w:rPr>
+          <w:rFonts w:ascii="Calibri" w:eastAsiaTheme="minorEastAsia" w:hAnsi="Calibri" w:cs="Calibri"/>
+        </w:rPr>
+        <w:t xml:space="preserve">L3 </w:t>
+      </w:r>
+      <w:proofErr w:type="spellStart"/>
+      <w:r>
+        <w:rPr>
+          <w:rFonts w:ascii="Calibri" w:eastAsiaTheme="minorEastAsia" w:hAnsi="Calibri" w:cs="Calibri"/>
+        </w:rPr>
+        <w:t>CacheSize</w:t>
+      </w:r>
+      <w:proofErr w:type="spellEnd"/>
+      <w:r>
+        <w:rPr>
+          <w:rFonts w:ascii="Calibri" w:eastAsiaTheme="minorEastAsia" w:hAnsi="Calibri" w:cs="Calibri"/>
+        </w:rPr>
+        <w:tab/>
+        <w:t>10240 KB</w:t>
+      </w:r>
+    </w:p>
+    <w:p>
+      <w:pPr>
+        <w:spacing w:line="240" w:lineRule="auto"/>
+        <w:contextualSpacing/>
+        <w:rPr>
+          <w:rFonts w:ascii="Calibri" w:eastAsiaTheme="minorEastAsia" w:hAnsi="Calibri" w:cs="Calibri"/>
+        </w:rPr>
+      </w:pPr>
+      <w:r>
+        <w:rPr>
+          <w:rFonts w:ascii="Calibri" w:eastAsiaTheme="minorEastAsia" w:hAnsi="Calibri" w:cs="Calibri"/>
+        </w:rPr>
+        <w:t>BIOS Version/Date</w:t>
+      </w:r>
+      <w:r>
+        <w:rPr>
+          <w:rFonts w:ascii="Calibri" w:eastAsiaTheme="minorEastAsia" w:hAnsi="Calibri" w:cs="Calibri"/>
+        </w:rPr>
+        <w:tab/>
+        <w:t>Dell Inc. A17, 7/9/2018</w:t>
+      </w:r>
+      <w:r>
+        <w:rPr>
+          <w:rFonts w:ascii="Calibri" w:eastAsiaTheme="minorEastAsia" w:hAnsi="Calibri" w:cs="Calibri"/>
+        </w:rPr>
+        <w:tab/>
+      </w:r>
+    </w:p>
+    <w:p>
+      <w:pPr>
+        <w:spacing w:line="240" w:lineRule="auto"/>
+        <w:contextualSpacing/>
+        <w:rPr>
+          <w:rFonts w:ascii="Calibri" w:eastAsiaTheme="minorEastAsia" w:hAnsi="Calibri" w:cs="Calibri"/>
+        </w:rPr>
+      </w:pPr>
+      <w:r>
+        <w:rPr>
+          <w:rFonts w:ascii="Calibri" w:eastAsiaTheme="minorEastAsia" w:hAnsi="Calibri" w:cs="Calibri"/>
+        </w:rPr>
+        <w:t>SMBIOS Version</w:t>
+      </w:r>
+      <w:r>
+        <w:rPr>
+          <w:rFonts w:ascii="Calibri" w:eastAsiaTheme="minorEastAsia" w:hAnsi="Calibri" w:cs="Calibri"/>
+        </w:rPr>
+        <w:tab/>
+        <w:t>2.7</w:t>
+      </w:r>
+      <w:r>
+        <w:rPr>
+          <w:rFonts w:ascii="Calibri" w:eastAsiaTheme="minorEastAsia" w:hAnsi="Calibri" w:cs="Calibri"/>
+        </w:rPr>
+        <w:tab/>
+      </w:r>
+    </w:p>
+    <w:p>
+      <w:pPr>
+        <w:spacing w:line="240" w:lineRule="auto"/>
+        <w:contextualSpacing/>
+        <w:rPr>
+          <w:rFonts w:ascii="Calibri" w:eastAsiaTheme="minorEastAsia" w:hAnsi="Calibri" w:cs="Calibri"/>
+        </w:rPr>
+      </w:pPr>
+      <w:r>
+        <w:rPr>
+          <w:rFonts w:ascii="Calibri" w:eastAsiaTheme="minorEastAsia" w:hAnsi="Calibri" w:cs="Calibri"/>
+        </w:rPr>
+        <w:t>Embedded Controller Version</w:t>
+      </w:r>
+      <w:r>
+        <w:rPr>
+          <w:rFonts w:ascii="Calibri" w:eastAsiaTheme="minorEastAsia" w:hAnsi="Calibri" w:cs="Calibri"/>
+        </w:rPr>
+        <w:tab/>
+        <w:t>255.255</w:t>
+      </w:r>
+      <w:r>
+        <w:rPr>
+          <w:rFonts w:ascii="Calibri" w:eastAsiaTheme="minorEastAsia" w:hAnsi="Calibri" w:cs="Calibri"/>
+        </w:rPr>
+        <w:tab/>
+      </w:r>
+    </w:p>
+    <w:p>
+      <w:pPr>
+        <w:spacing w:line="240" w:lineRule="auto"/>
+        <w:contextualSpacing/>
+        <w:rPr>
+          <w:rFonts w:ascii="Calibri" w:eastAsiaTheme="minorEastAsia" w:hAnsi="Calibri" w:cs="Calibri"/>
+        </w:rPr>
+      </w:pPr>
+      <w:r>
+        <w:rPr>
+          <w:rFonts w:ascii="Calibri" w:eastAsiaTheme="minorEastAsia" w:hAnsi="Calibri" w:cs="Calibri"/>
+        </w:rPr>
+        <w:t>BIOS Mode</w:t>
+      </w:r>
+      <w:r>
+        <w:rPr>
+          <w:rFonts w:ascii="Calibri" w:eastAsiaTheme="minorEastAsia" w:hAnsi="Calibri" w:cs="Calibri"/>
+        </w:rPr>
+        <w:tab/>
+        <w:t>UEFI</w:t>
+      </w:r>
+      <w:r>
+        <w:rPr>
+          <w:rFonts w:ascii="Calibri" w:eastAsiaTheme="minorEastAsia" w:hAnsi="Calibri" w:cs="Calibri"/>
+        </w:rPr>
+        <w:tab/>
+      </w:r>
+    </w:p>
+    <w:p>
+      <w:pPr>
+        <w:spacing w:line="240" w:lineRule="auto"/>
+        <w:contextualSpacing/>
+        <w:rPr>
+          <w:rFonts w:ascii="Calibri" w:eastAsiaTheme="minorEastAsia" w:hAnsi="Calibri" w:cs="Calibri"/>
+        </w:rPr>
+      </w:pPr>
+      <w:proofErr w:type="spellStart"/>
+      <w:r>
+        <w:rPr>
+          <w:rFonts w:ascii="Calibri" w:eastAsiaTheme="minorEastAsia" w:hAnsi="Calibri" w:cs="Calibri"/>
+        </w:rPr>
+        <w:t>BaseBoard</w:t>
+      </w:r>
+      <w:proofErr w:type="spellEnd"/>
+      <w:r>
+        <w:rPr>
+          <w:rFonts w:ascii="Calibri" w:eastAsiaTheme="minorEastAsia" w:hAnsi="Calibri" w:cs="Calibri"/>
+        </w:rPr>
+        <w:t xml:space="preserve"> Manufacturer</w:t>
+      </w:r>
+      <w:r>
+        <w:rPr>
+          <w:rFonts w:ascii="Calibri" w:eastAsiaTheme="minorEastAsia" w:hAnsi="Calibri" w:cs="Calibri"/>
+        </w:rPr>
+        <w:tab/>
+        <w:t>Dell Inc.</w:t>
+      </w:r>
+      <w:r>
+        <w:rPr>
+          <w:rFonts w:ascii="Calibri" w:eastAsiaTheme="minorEastAsia" w:hAnsi="Calibri" w:cs="Calibri"/>
+        </w:rPr>
+        <w:tab/>
+      </w:r>
+    </w:p>
+    <w:p>
+      <w:pPr>
+        <w:spacing w:line="240" w:lineRule="auto"/>
+        <w:contextualSpacing/>
+        <w:rPr>
+          <w:rFonts w:ascii="Calibri" w:eastAsiaTheme="minorEastAsia" w:hAnsi="Calibri" w:cs="Calibri"/>
+        </w:rPr>
+      </w:pPr>
+      <w:r>
+        <w:rPr>
+          <w:rFonts w:ascii="Calibri" w:eastAsiaTheme="minorEastAsia" w:hAnsi="Calibri" w:cs="Calibri"/>
+        </w:rPr>
+        <w:t>Platform Role</w:t>
+      </w:r>
+      <w:r>
+        <w:rPr>
+          <w:rFonts w:ascii="Calibri" w:eastAsiaTheme="minorEastAsia" w:hAnsi="Calibri" w:cs="Calibri"/>
+        </w:rPr>
+        <w:tab/>
+        <w:t>Desktop</w:t>
+      </w:r>
+      <w:r>
+        <w:rPr>
+          <w:rFonts w:ascii="Calibri" w:eastAsiaTheme="minorEastAsia" w:hAnsi="Calibri" w:cs="Calibri"/>
+        </w:rPr>
+        <w:tab/>
+      </w:r>
+    </w:p>
+    <w:p>
+      <w:pPr>
+        <w:spacing w:line="240" w:lineRule="auto"/>
+        <w:contextualSpacing/>
+        <w:rPr>
+          <w:rFonts w:ascii="Calibri" w:eastAsiaTheme="minorEastAsia" w:hAnsi="Calibri" w:cs="Calibri"/>
+        </w:rPr>
+      </w:pPr>
+      <w:r>
+        <w:rPr>
+          <w:rFonts w:ascii="Calibri" w:eastAsiaTheme="minorEastAsia" w:hAnsi="Calibri" w:cs="Calibri"/>
+        </w:rPr>
+        <w:t>Secure Boot State</w:t>
+      </w:r>
+      <w:r>
+        <w:rPr>
+          <w:rFonts w:ascii="Calibri" w:eastAsiaTheme="minorEastAsia" w:hAnsi="Calibri" w:cs="Calibri"/>
+        </w:rPr>
+        <w:tab/>
+        <w:t>Off</w:t>
+      </w:r>
+      <w:r>
+        <w:rPr>
+          <w:rFonts w:ascii="Calibri" w:eastAsiaTheme="minorEastAsia" w:hAnsi="Calibri" w:cs="Calibri"/>
+        </w:rPr>
+        <w:tab/>
+      </w:r>
+    </w:p>
+    <w:p>
+      <w:pPr>
+        <w:spacing w:line="240" w:lineRule="auto"/>
+        <w:contextualSpacing/>
+        <w:rPr>
+          <w:rFonts w:ascii="Calibri" w:eastAsiaTheme="minorEastAsia" w:hAnsi="Calibri" w:cs="Calibri"/>
+        </w:rPr>
+      </w:pPr>
+      <w:r>
+        <w:rPr>
+          <w:rFonts w:ascii="Calibri" w:eastAsiaTheme="minorEastAsia" w:hAnsi="Calibri" w:cs="Calibri"/>
+        </w:rPr>
+        <w:t>PCR7 Configuration</w:t>
+      </w:r>
+      <w:r>
+        <w:rPr>
+          <w:rFonts w:ascii="Calibri" w:eastAsiaTheme="minorEastAsia" w:hAnsi="Calibri" w:cs="Calibri"/>
+        </w:rPr>
+        <w:tab/>
+        <w:t>Binding Not Possible</w:t>
+      </w:r>
+      <w:r>
+        <w:rPr>
+          <w:rFonts w:ascii="Calibri" w:eastAsiaTheme="minorEastAsia" w:hAnsi="Calibri" w:cs="Calibri"/>
+        </w:rPr>
+        <w:tab/>
+      </w:r>
+    </w:p>
+    <w:p>
+      <w:pPr>
+        <w:spacing w:line="240" w:lineRule="auto"/>
+        <w:contextualSpacing/>
+        <w:rPr>
+          <w:rFonts w:ascii="Calibri" w:eastAsiaTheme="minorEastAsia" w:hAnsi="Calibri" w:cs="Calibri"/>
+        </w:rPr>
+      </w:pPr>
+      <w:r>
+        <w:rPr>
+          <w:rFonts w:ascii="Calibri" w:eastAsiaTheme="minorEastAsia" w:hAnsi="Calibri" w:cs="Calibri"/>
+        </w:rPr>
+        <w:t>Windows Directory</w:t>
+      </w:r>
+      <w:r>
+        <w:rPr>
+          <w:rFonts w:ascii="Calibri" w:eastAsiaTheme="minorEastAsia" w:hAnsi="Calibri" w:cs="Calibri"/>
+        </w:rPr>
+        <w:tab/>
+        <w:t>C:\windows</w:t>
+      </w:r>
+      <w:r>
+        <w:rPr>
+          <w:rFonts w:ascii="Calibri" w:eastAsiaTheme="minorEastAsia" w:hAnsi="Calibri" w:cs="Calibri"/>
+        </w:rPr>
+        <w:tab/>
+      </w:r>
+    </w:p>
+    <w:p>
+      <w:pPr>
+        <w:spacing w:line="240" w:lineRule="auto"/>
+        <w:contextualSpacing/>
+        <w:rPr>
+          <w:rFonts w:ascii="Calibri" w:eastAsiaTheme="minorEastAsia" w:hAnsi="Calibri" w:cs="Calibri"/>
+        </w:rPr>
+      </w:pPr>
+      <w:r>
+        <w:rPr>
+          <w:rFonts w:ascii="Calibri" w:eastAsiaTheme="minorEastAsia" w:hAnsi="Calibri" w:cs="Calibri"/>
+        </w:rPr>
+        <w:t>System Directory</w:t>
+      </w:r>
+      <w:r>
+        <w:rPr>
+          <w:rFonts w:ascii="Calibri" w:eastAsiaTheme="minorEastAsia" w:hAnsi="Calibri" w:cs="Calibri"/>
+        </w:rPr>
+        <w:tab/>
+        <w:t>C:\windows\system32</w:t>
+      </w:r>
+      <w:r>
+        <w:rPr>
+          <w:rFonts w:ascii="Calibri" w:eastAsiaTheme="minorEastAsia" w:hAnsi="Calibri" w:cs="Calibri"/>
+        </w:rPr>
+        <w:tab/>
+      </w:r>
+    </w:p>
+    <w:p>
+      <w:pPr>
+        <w:spacing w:line="240" w:lineRule="auto"/>
+        <w:contextualSpacing/>
+        <w:rPr>
+          <w:rFonts w:ascii="Calibri" w:eastAsiaTheme="minorEastAsia" w:hAnsi="Calibri" w:cs="Calibri"/>
+        </w:rPr>
+      </w:pPr>
+      <w:r>
+        <w:rPr>
+          <w:rFonts w:ascii="Calibri" w:eastAsiaTheme="minorEastAsia" w:hAnsi="Calibri" w:cs="Calibri"/>
+        </w:rPr>
+        <w:t>Boot Device</w:t>
+      </w:r>
+      <w:r>
+        <w:rPr>
+          <w:rFonts w:ascii="Calibri" w:eastAsiaTheme="minorEastAsia" w:hAnsi="Calibri" w:cs="Calibri"/>
+        </w:rPr>
+        <w:tab/>
+        <w:t>\Device\HarddiskVolume1</w:t>
+      </w:r>
+      <w:r>
+        <w:rPr>
+          <w:rFonts w:ascii="Calibri" w:eastAsiaTheme="minorEastAsia" w:hAnsi="Calibri" w:cs="Calibri"/>
+        </w:rPr>
+        <w:tab/>
+      </w:r>
+    </w:p>
+    <w:p>
+      <w:pPr>
+        <w:spacing w:line="240" w:lineRule="auto"/>
+        <w:contextualSpacing/>
+        <w:rPr>
+          <w:rFonts w:ascii="Calibri" w:eastAsiaTheme="minorEastAsia" w:hAnsi="Calibri" w:cs="Calibri"/>
+        </w:rPr>
+      </w:pPr>
+      <w:r>
+        <w:rPr>
+          <w:rFonts w:ascii="Calibri" w:eastAsiaTheme="minorEastAsia" w:hAnsi="Calibri" w:cs="Calibri"/>
+        </w:rPr>
+        <w:t>Locale</w:t>
+      </w:r>
+      <w:r>
+        <w:rPr>
+          <w:rFonts w:ascii="Calibri" w:eastAsiaTheme="minorEastAsia" w:hAnsi="Calibri" w:cs="Calibri"/>
+        </w:rPr>
+        <w:tab/>
+        <w:t>United States</w:t>
+      </w:r>
+      <w:r>
+        <w:rPr>
+          <w:rFonts w:ascii="Calibri" w:eastAsiaTheme="minorEastAsia" w:hAnsi="Calibri" w:cs="Calibri"/>
+        </w:rPr>
+        <w:tab/>
+      </w:r>
+    </w:p>
+    <w:p>
+      <w:pPr>
+        <w:spacing w:line="240" w:lineRule="auto"/>
+        <w:contextualSpacing/>
+        <w:rPr>
+          <w:rFonts w:ascii="Calibri" w:eastAsiaTheme="minorEastAsia" w:hAnsi="Calibri" w:cs="Calibri"/>
+        </w:rPr>
+      </w:pPr>
+      <w:r>
+        <w:rPr>
+          <w:rFonts w:ascii="Calibri" w:eastAsiaTheme="minorEastAsia" w:hAnsi="Calibri" w:cs="Calibri"/>
+        </w:rPr>
+        <w:t>Hardware Abstraction Layer</w:t>
+      </w:r>
+      <w:r>
+        <w:rPr>
+          <w:rFonts w:ascii="Calibri" w:eastAsiaTheme="minorEastAsia" w:hAnsi="Calibri" w:cs="Calibri"/>
+        </w:rPr>
+        <w:tab/>
+        <w:t>Version = "10.0.16299.371"</w:t>
+      </w:r>
+      <w:r>
+        <w:rPr>
+          <w:rFonts w:ascii="Calibri" w:eastAsiaTheme="minorEastAsia" w:hAnsi="Calibri" w:cs="Calibri"/>
+        </w:rPr>
+        <w:tab/>
+      </w:r>
+    </w:p>
+    <w:p>
+      <w:pPr>
+        <w:spacing w:line="240" w:lineRule="auto"/>
+        <w:contextualSpacing/>
+        <w:rPr>
+          <w:rFonts w:ascii="Calibri" w:eastAsiaTheme="minorEastAsia" w:hAnsi="Calibri" w:cs="Calibri"/>
+        </w:rPr>
+      </w:pPr>
+      <w:r>
+        <w:rPr>
+          <w:rFonts w:ascii="Calibri" w:eastAsiaTheme="minorEastAsia" w:hAnsi="Calibri" w:cs="Calibri"/>
+        </w:rPr>
+        <w:t>User Name</w:t>
+      </w:r>
+      <w:r>
+        <w:rPr>
+          <w:rFonts w:ascii="Calibri" w:eastAsiaTheme="minorEastAsia" w:hAnsi="Calibri" w:cs="Calibri"/>
+        </w:rPr>
+        <w:tab/>
+        <w:t>COUGARNET\</w:t>
+      </w:r>
+      <w:proofErr w:type="spellStart"/>
+      <w:r>
+        <w:rPr>
+          <w:rFonts w:ascii="Calibri" w:eastAsiaTheme="minorEastAsia" w:hAnsi="Calibri" w:cs="Calibri"/>
+        </w:rPr>
+        <w:t>dzbosque</w:t>
+      </w:r>
+      <w:proofErr w:type="spellEnd"/>
+      <w:r>
+        <w:rPr>
+          <w:rFonts w:ascii="Calibri" w:eastAsiaTheme="minorEastAsia" w:hAnsi="Calibri" w:cs="Calibri"/>
+        </w:rPr>
+        <w:tab/>
+      </w:r>
+    </w:p>
+    <w:p>
+      <w:pPr>
+        <w:spacing w:line="240" w:lineRule="auto"/>
+        <w:contextualSpacing/>
+        <w:rPr>
+          <w:rFonts w:ascii="Calibri" w:eastAsiaTheme="minorEastAsia" w:hAnsi="Calibri" w:cs="Calibri"/>
+        </w:rPr>
+      </w:pPr>
+      <w:r>
+        <w:rPr>
+          <w:rFonts w:ascii="Calibri" w:eastAsiaTheme="minorEastAsia" w:hAnsi="Calibri" w:cs="Calibri"/>
+        </w:rPr>
+        <w:t>Time Zone</w:t>
+      </w:r>
+      <w:r>
+        <w:rPr>
+          <w:rFonts w:ascii="Calibri" w:eastAsiaTheme="minorEastAsia" w:hAnsi="Calibri" w:cs="Calibri"/>
+        </w:rPr>
+        <w:tab/>
+        <w:t>Central Daylight Time</w:t>
+      </w:r>
+      <w:r>
+        <w:rPr>
+          <w:rFonts w:ascii="Calibri" w:eastAsiaTheme="minorEastAsia" w:hAnsi="Calibri" w:cs="Calibri"/>
+        </w:rPr>
+        <w:tab/>
+      </w:r>
+    </w:p>
+    <w:p>
+      <w:pPr>
+        <w:spacing w:line="240" w:lineRule="auto"/>
+        <w:contextualSpacing/>
+        <w:rPr>
+          <w:rFonts w:ascii="Calibri" w:eastAsiaTheme="minorEastAsia" w:hAnsi="Calibri" w:cs="Calibri"/>
+        </w:rPr>
+      </w:pPr>
+      <w:r>
+        <w:rPr>
+          <w:rFonts w:ascii="Calibri" w:eastAsiaTheme="minorEastAsia" w:hAnsi="Calibri" w:cs="Calibri"/>
+        </w:rPr>
+        <w:t>Installed Physical Memory (RAM)</w:t>
+      </w:r>
+      <w:r>
+        <w:rPr>
+          <w:rFonts w:ascii="Calibri" w:eastAsiaTheme="minorEastAsia" w:hAnsi="Calibri" w:cs="Calibri"/>
+        </w:rPr>
+        <w:tab/>
+        <w:t>32.0 GB</w:t>
+      </w:r>
+      <w:r>
+        <w:rPr>
+          <w:rFonts w:ascii="Calibri" w:eastAsiaTheme="minorEastAsia" w:hAnsi="Calibri" w:cs="Calibri"/>
+        </w:rPr>
+        <w:tab/>
+      </w:r>
+    </w:p>
+    <w:p>
+      <w:pPr>
+        <w:spacing w:line="240" w:lineRule="auto"/>
+        <w:contextualSpacing/>
+        <w:rPr>
+          <w:rFonts w:ascii="Calibri" w:eastAsiaTheme="minorEastAsia" w:hAnsi="Calibri" w:cs="Calibri"/>
+        </w:rPr>
+      </w:pPr>
+      <w:r>
+        <w:rPr>
+          <w:rFonts w:ascii="Calibri" w:eastAsiaTheme="minorEastAsia" w:hAnsi="Calibri" w:cs="Calibri"/>
+        </w:rPr>
+        <w:t>Total Physical Memory</w:t>
+      </w:r>
+      <w:r>
+        <w:rPr>
+          <w:rFonts w:ascii="Calibri" w:eastAsiaTheme="minorEastAsia" w:hAnsi="Calibri" w:cs="Calibri"/>
+        </w:rPr>
+        <w:tab/>
+        <w:t>31.9 GB</w:t>
+      </w:r>
+      <w:r>
+        <w:rPr>
+          <w:rFonts w:ascii="Calibri" w:eastAsiaTheme="minorEastAsia" w:hAnsi="Calibri" w:cs="Calibri"/>
+        </w:rPr>
+        <w:tab/>
+      </w:r>
+    </w:p>
+    <w:p>
+      <w:pPr>
+        <w:spacing w:line="240" w:lineRule="auto"/>
+        <w:contextualSpacing/>
+        <w:rPr>
+          <w:rFonts w:ascii="Calibri" w:eastAsiaTheme="minorEastAsia" w:hAnsi="Calibri" w:cs="Calibri"/>
+        </w:rPr>
+      </w:pPr>
+      <w:r>
+        <w:rPr>
+          <w:rFonts w:ascii="Calibri" w:eastAsiaTheme="minorEastAsia" w:hAnsi="Calibri" w:cs="Calibri"/>
+        </w:rPr>
+        <w:t>Available Physical Memory</w:t>
+      </w:r>
+      <w:r>
+        <w:rPr>
+          <w:rFonts w:ascii="Calibri" w:eastAsiaTheme="minorEastAsia" w:hAnsi="Calibri" w:cs="Calibri"/>
+        </w:rPr>
+        <w:tab/>
+        <w:t>27.4 GB</w:t>
+      </w:r>
+      <w:r>
+        <w:rPr>
+          <w:rFonts w:ascii="Calibri" w:eastAsiaTheme="minorEastAsia" w:hAnsi="Calibri" w:cs="Calibri"/>
+        </w:rPr>
+        <w:tab/>
+      </w:r>
+    </w:p>
+    <w:p>
+      <w:pPr>
+        <w:spacing w:line="240" w:lineRule="auto"/>
+        <w:contextualSpacing/>
+        <w:rPr>
+          <w:rFonts w:ascii="Calibri" w:eastAsiaTheme="minorEastAsia" w:hAnsi="Calibri" w:cs="Calibri"/>
+        </w:rPr>
+      </w:pPr>
+      <w:r>
+        <w:rPr>
+          <w:rFonts w:ascii="Calibri" w:eastAsiaTheme="minorEastAsia" w:hAnsi="Calibri" w:cs="Calibri"/>
+        </w:rPr>
+        <w:t>Total Virtual Memory</w:t>
+      </w:r>
+      <w:r>
+        <w:rPr>
+          <w:rFonts w:ascii="Calibri" w:eastAsiaTheme="minorEastAsia" w:hAnsi="Calibri" w:cs="Calibri"/>
+        </w:rPr>
+        <w:tab/>
+        <w:t>36.7 GB</w:t>
+      </w:r>
+      <w:r>
+        <w:rPr>
+          <w:rFonts w:ascii="Calibri" w:eastAsiaTheme="minorEastAsia" w:hAnsi="Calibri" w:cs="Calibri"/>
+        </w:rPr>
+        <w:tab/>
+      </w:r>
+    </w:p>
+    <w:p>
+      <w:pPr>
+        <w:spacing w:line="240" w:lineRule="auto"/>
+        <w:contextualSpacing/>
+        <w:rPr>
+          <w:rFonts w:ascii="Calibri" w:eastAsiaTheme="minorEastAsia" w:hAnsi="Calibri" w:cs="Calibri"/>
+        </w:rPr>
+      </w:pPr>
+      <w:r>
+        <w:rPr>
+          <w:rFonts w:ascii="Calibri" w:eastAsiaTheme="minorEastAsia" w:hAnsi="Calibri" w:cs="Calibri"/>
+        </w:rPr>
+        <w:t>Available Virtual Memory</w:t>
+      </w:r>
+      <w:r>
+        <w:rPr>
+          <w:rFonts w:ascii="Calibri" w:eastAsiaTheme="minorEastAsia" w:hAnsi="Calibri" w:cs="Calibri"/>
+        </w:rPr>
+        <w:tab/>
+        <w:t>32.1 GB</w:t>
+      </w:r>
+      <w:r>
+        <w:rPr>
+          <w:rFonts w:ascii="Calibri" w:eastAsiaTheme="minorEastAsia" w:hAnsi="Calibri" w:cs="Calibri"/>
+        </w:rPr>
+        <w:tab/>
+      </w:r>
+    </w:p>
+    <w:p>
+      <w:pPr>
+        <w:spacing w:line="240" w:lineRule="auto"/>
+        <w:contextualSpacing/>
+        <w:rPr>
+          <w:rFonts w:ascii="Calibri" w:eastAsiaTheme="minorEastAsia" w:hAnsi="Calibri" w:cs="Calibri"/>
+        </w:rPr>
+      </w:pPr>
+      <w:r>
+        <w:rPr>
+          <w:rFonts w:ascii="Calibri" w:eastAsiaTheme="minorEastAsia" w:hAnsi="Calibri" w:cs="Calibri"/>
+        </w:rPr>
+        <w:t>Page File Space</w:t>
+      </w:r>
+      <w:r>
+        <w:rPr>
+          <w:rFonts w:ascii="Calibri" w:eastAsiaTheme="minorEastAsia" w:hAnsi="Calibri" w:cs="Calibri"/>
+        </w:rPr>
+        <w:tab/>
+        <w:t>4.75 GB</w:t>
+      </w:r>
+      <w:r>
+        <w:rPr>
+          <w:rFonts w:ascii="Calibri" w:eastAsiaTheme="minorEastAsia" w:hAnsi="Calibri" w:cs="Calibri"/>
+        </w:rPr>
+        <w:tab/>
+      </w:r>
+    </w:p>
+    <w:p>
+      <w:pPr>
         <w:rPr>
           <w:rFonts w:ascii="Times New Roman" w:eastAsiaTheme="minorEastAsia" w:hAnsi="Times New Roman" w:cs="Times New Roman"/>
           <w:b/>
-          <w:sz w:val="24"/>
-        </w:rPr>
-      </w:pPr>
-      <w:bookmarkStart w:id="0" w:name="_GoBack"/>
-      <w:bookmarkEnd w:id="0"/>
+          <w:sz w:val="28"/>
+        </w:rPr>
+      </w:pPr>
+      <w:r>
+        <w:rPr>
+          <w:rFonts w:ascii="Calibri" w:eastAsiaTheme="minorEastAsia" w:hAnsi="Calibri" w:cs="Calibri"/>
+        </w:rPr>
+        <w:t>Page File</w:t>
+      </w:r>
+      <w:r>
+        <w:rPr>
+          <w:rFonts w:ascii="Calibri" w:eastAsiaTheme="minorEastAsia" w:hAnsi="Calibri" w:cs="Calibri"/>
+        </w:rPr>
+        <w:tab/>
+        <w:t>C:\pagefile.sys</w:t>
+      </w:r>
     </w:p>
     <w:p>
       <w:pPr>
         <w:rPr>
           <w:rFonts w:ascii="Times New Roman" w:eastAsiaTheme="minorEastAsia" w:hAnsi="Times New Roman" w:cs="Times New Roman"/>
           <w:b/>
-          <w:sz w:val="24"/>
-        </w:rPr>
-      </w:pPr>
+          <w:sz w:val="28"/>
+        </w:rPr>
+      </w:pPr>
+      <w:r>
+        <w:rPr>
+          <w:rFonts w:ascii="Times New Roman" w:eastAsiaTheme="minorEastAsia" w:hAnsi="Times New Roman" w:cs="Times New Roman"/>
+          <w:b/>
+          <w:sz w:val="28"/>
+        </w:rPr>
+        <w:br w:type="page"/>
+      </w:r>
+    </w:p>
+    <w:p>
+      <w:pPr>
+        <w:rPr>
+          <w:rFonts w:ascii="Times New Roman" w:eastAsiaTheme="minorEastAsia" w:hAnsi="Times New Roman" w:cs="Times New Roman"/>
+          <w:b/>
+          <w:i/>
+          <w:sz w:val="24"/>
+          <w:u w:val="single"/>
+        </w:rPr>
+      </w:pPr>
+      <w:r>
+        <w:rPr>
+          <w:rFonts w:ascii="Times New Roman" w:eastAsiaTheme="minorEastAsia" w:hAnsi="Times New Roman" w:cs="Times New Roman"/>
+          <w:b/>
+          <w:sz w:val="24"/>
+        </w:rPr>
+        <w:lastRenderedPageBreak/>
+        <w:t>Results</w:t>
+      </w:r>
+    </w:p>
+    <w:p>
+      <w:pPr>
+        <w:rPr>
+          <w:rFonts w:ascii="Times New Roman" w:eastAsiaTheme="minorEastAsia" w:hAnsi="Times New Roman" w:cs="Times New Roman"/>
+          <w:i/>
+          <w:sz w:val="24"/>
+          <w:u w:val="single"/>
+        </w:rPr>
+      </w:pPr>
+      <w:r>
+        <w:rPr>
+          <w:rFonts w:ascii="Times New Roman" w:eastAsiaTheme="minorEastAsia" w:hAnsi="Times New Roman" w:cs="Times New Roman"/>
+          <w:i/>
+          <w:sz w:val="24"/>
+          <w:u w:val="single"/>
+        </w:rPr>
+        <w:t>Gauss-Seidel</w:t>
+      </w:r>
+      <w:r>
+        <w:rPr>
+          <w:rFonts w:ascii="Times New Roman" w:eastAsiaTheme="minorEastAsia" w:hAnsi="Times New Roman" w:cs="Times New Roman"/>
+          <w:i/>
+          <w:sz w:val="24"/>
+          <w:u w:val="single"/>
+        </w:rPr>
+        <w:t>:</w:t>
+      </w:r>
+    </w:p>
+    <w:p>
+      <w:pPr>
+        <w:rPr>
+          <w:rFonts w:ascii="Times New Roman" w:eastAsiaTheme="minorEastAsia" w:hAnsi="Times New Roman" w:cs="Times New Roman"/>
+          <w:sz w:val="24"/>
+        </w:rPr>
+      </w:pPr>
+      <w:r>
+        <w:rPr>
+          <w:rFonts w:ascii="Times New Roman" w:eastAsiaTheme="minorEastAsia" w:hAnsi="Times New Roman" w:cs="Times New Roman"/>
+          <w:sz w:val="24"/>
+        </w:rPr>
+        <w:t>The Gauss-Seidel method for solving the 2D Poisson equation was a very simple but time intensive way of approximating a numerical solution. The parameters used for defining the grid were:</w:t>
+      </w:r>
+    </w:p>
+    <w:p>
+      <w:pPr>
+        <w:jc w:val="center"/>
+        <w:rPr>
+          <w:rFonts w:ascii="Times New Roman" w:eastAsiaTheme="minorEastAsia" w:hAnsi="Times New Roman" w:cs="Times New Roman"/>
+          <w:sz w:val="24"/>
+        </w:rPr>
+      </w:pPr>
+      <w:r>
+        <w:rPr>
+          <w:rFonts w:ascii="Times New Roman" w:eastAsiaTheme="minorEastAsia" w:hAnsi="Times New Roman" w:cs="Times New Roman"/>
+          <w:sz w:val="24"/>
+        </w:rPr>
+        <w:t>I = # of iteration</w:t>
+      </w:r>
+      <w:r>
+        <w:rPr>
+          <w:rFonts w:ascii="Times New Roman" w:eastAsiaTheme="minorEastAsia" w:hAnsi="Times New Roman" w:cs="Times New Roman"/>
+          <w:sz w:val="24"/>
+        </w:rPr>
+        <w:t>s,</w:t>
+      </w:r>
+      <w:r>
+        <w:rPr>
+          <w:rFonts w:ascii="Times New Roman" w:eastAsiaTheme="minorEastAsia" w:hAnsi="Times New Roman" w:cs="Times New Roman"/>
+          <w:sz w:val="24"/>
+        </w:rPr>
+        <w:tab/>
+        <w:t>N = # of spatial intervals,</w:t>
+      </w:r>
+      <w:r>
+        <w:rPr>
+          <w:rFonts w:ascii="Times New Roman" w:eastAsiaTheme="minorEastAsia" w:hAnsi="Times New Roman" w:cs="Times New Roman"/>
+          <w:sz w:val="24"/>
+        </w:rPr>
+        <w:tab/>
+      </w:r>
+      <w:proofErr w:type="spellStart"/>
+      <w:r>
+        <w:rPr>
+          <w:rFonts w:ascii="Times New Roman" w:eastAsiaTheme="minorEastAsia" w:hAnsi="Times New Roman" w:cs="Times New Roman"/>
+          <w:sz w:val="24"/>
+        </w:rPr>
+        <w:t>Δ</w:t>
+      </w:r>
+      <w:r>
+        <w:rPr>
+          <w:rFonts w:ascii="Times New Roman" w:eastAsiaTheme="minorEastAsia" w:hAnsi="Times New Roman" w:cs="Times New Roman"/>
+          <w:sz w:val="24"/>
+        </w:rPr>
+        <w:t>x</w:t>
+      </w:r>
+      <w:proofErr w:type="spellEnd"/>
+      <w:r>
+        <w:rPr>
+          <w:rFonts w:ascii="Times New Roman" w:eastAsiaTheme="minorEastAsia" w:hAnsi="Times New Roman" w:cs="Times New Roman"/>
+          <w:sz w:val="24"/>
+        </w:rPr>
+        <w:t xml:space="preserve"> =</w:t>
+      </w:r>
+      <w:r>
+        <w:rPr>
+          <w:rFonts w:ascii="Times New Roman" w:eastAsiaTheme="minorEastAsia" w:hAnsi="Times New Roman" w:cs="Times New Roman"/>
+          <w:sz w:val="24"/>
+        </w:rPr>
+        <w:t xml:space="preserve"> </w:t>
+      </w:r>
+      <w:proofErr w:type="spellStart"/>
+      <w:r>
+        <w:rPr>
+          <w:rFonts w:ascii="Times New Roman" w:eastAsiaTheme="minorEastAsia" w:hAnsi="Times New Roman" w:cs="Times New Roman"/>
+          <w:sz w:val="24"/>
+        </w:rPr>
+        <w:t>Δ</w:t>
+      </w:r>
+      <w:r>
+        <w:rPr>
+          <w:rFonts w:ascii="Times New Roman" w:eastAsiaTheme="minorEastAsia" w:hAnsi="Times New Roman" w:cs="Times New Roman"/>
+          <w:sz w:val="24"/>
+        </w:rPr>
+        <w:t>y</w:t>
+      </w:r>
+      <w:proofErr w:type="spellEnd"/>
+      <w:r>
+        <w:rPr>
+          <w:rFonts w:ascii="Times New Roman" w:eastAsiaTheme="minorEastAsia" w:hAnsi="Times New Roman" w:cs="Times New Roman"/>
+          <w:sz w:val="24"/>
+        </w:rPr>
+        <w:t xml:space="preserve"> =</w:t>
+      </w:r>
+      <w:r>
+        <w:rPr>
+          <w:rFonts w:ascii="Times New Roman" w:eastAsiaTheme="minorEastAsia" w:hAnsi="Times New Roman" w:cs="Times New Roman"/>
+          <w:sz w:val="24"/>
+        </w:rPr>
+        <w:t xml:space="preserve"> </w:t>
+      </w:r>
+      <w:r>
+        <w:rPr>
+          <w:rFonts w:ascii="Times New Roman" w:eastAsiaTheme="minorEastAsia" w:hAnsi="Times New Roman" w:cs="Times New Roman"/>
+          <w:sz w:val="24"/>
+        </w:rPr>
+        <w:t>Δ</w:t>
+      </w:r>
+      <w:r>
+        <w:rPr>
+          <w:rFonts w:ascii="Times New Roman" w:eastAsiaTheme="minorEastAsia" w:hAnsi="Times New Roman" w:cs="Times New Roman"/>
+          <w:sz w:val="24"/>
+        </w:rPr>
+        <w:t xml:space="preserve"> = Step Size = L</w:t>
+      </w:r>
+      <w:proofErr w:type="gramStart"/>
+      <w:r>
+        <w:rPr>
+          <w:rFonts w:ascii="Times New Roman" w:eastAsiaTheme="minorEastAsia" w:hAnsi="Times New Roman" w:cs="Times New Roman"/>
+          <w:sz w:val="24"/>
+        </w:rPr>
+        <w:t>/(</w:t>
+      </w:r>
+      <w:proofErr w:type="gramEnd"/>
+      <w:r>
+        <w:rPr>
+          <w:rFonts w:ascii="Times New Roman" w:eastAsiaTheme="minorEastAsia" w:hAnsi="Times New Roman" w:cs="Times New Roman"/>
+          <w:sz w:val="24"/>
+        </w:rPr>
+        <w:t>N+1)</w:t>
+      </w:r>
+    </w:p>
+    <w:p>
+      <w:pPr>
+        <w:rPr>
+          <w:rFonts w:ascii="Times New Roman" w:eastAsiaTheme="minorEastAsia" w:hAnsi="Times New Roman" w:cs="Times New Roman"/>
+          <w:sz w:val="24"/>
+        </w:rPr>
+      </w:pPr>
+      <w:r>
+        <w:rPr>
+          <w:rFonts w:ascii="Times New Roman" w:eastAsiaTheme="minorEastAsia" w:hAnsi="Times New Roman" w:cs="Times New Roman"/>
+          <w:sz w:val="24"/>
+        </w:rPr>
+        <w:t>3D contour grid</w:t>
+      </w:r>
+      <w:r>
+        <w:rPr>
+          <w:rFonts w:ascii="Times New Roman" w:eastAsiaTheme="minorEastAsia" w:hAnsi="Times New Roman" w:cs="Times New Roman"/>
+          <w:sz w:val="24"/>
+        </w:rPr>
+        <w:t>s where used to visualize how different parameters affect the numerical solution. The contour lines are 2D functions dependent on x and y for every z-axis level</w:t>
+      </w:r>
+      <w:r>
+        <w:rPr>
+          <w:rFonts w:ascii="Times New Roman" w:eastAsiaTheme="minorEastAsia" w:hAnsi="Times New Roman" w:cs="Times New Roman"/>
+          <w:sz w:val="24"/>
+        </w:rPr>
+        <w:t xml:space="preserve"> solution U(</w:t>
+      </w:r>
+      <w:proofErr w:type="spellStart"/>
+      <w:r>
+        <w:rPr>
+          <w:rFonts w:ascii="Times New Roman" w:eastAsiaTheme="minorEastAsia" w:hAnsi="Times New Roman" w:cs="Times New Roman"/>
+          <w:sz w:val="24"/>
+        </w:rPr>
+        <w:t>x</w:t>
+      </w:r>
+      <w:proofErr w:type="gramStart"/>
+      <w:r>
+        <w:rPr>
+          <w:rFonts w:ascii="Times New Roman" w:eastAsiaTheme="minorEastAsia" w:hAnsi="Times New Roman" w:cs="Times New Roman"/>
+          <w:sz w:val="24"/>
+        </w:rPr>
+        <w:t>,</w:t>
+      </w:r>
+      <w:r>
+        <w:rPr>
+          <w:rFonts w:ascii="Times New Roman" w:eastAsiaTheme="minorEastAsia" w:hAnsi="Times New Roman" w:cs="Times New Roman"/>
+          <w:sz w:val="24"/>
+        </w:rPr>
+        <w:t>y</w:t>
+      </w:r>
+      <w:proofErr w:type="spellEnd"/>
+      <w:proofErr w:type="gramEnd"/>
+      <w:r>
+        <w:rPr>
+          <w:rFonts w:ascii="Times New Roman" w:eastAsiaTheme="minorEastAsia" w:hAnsi="Times New Roman" w:cs="Times New Roman"/>
+          <w:sz w:val="24"/>
+        </w:rPr>
+        <w:t>) defined by x and y. The 3</w:t>
+      </w:r>
+      <w:r>
+        <w:rPr>
+          <w:rFonts w:ascii="Times New Roman" w:eastAsiaTheme="minorEastAsia" w:hAnsi="Times New Roman" w:cs="Times New Roman"/>
+          <w:sz w:val="24"/>
+          <w:vertAlign w:val="superscript"/>
+        </w:rPr>
+        <w:t>rd</w:t>
+      </w:r>
+      <w:r>
+        <w:rPr>
+          <w:rFonts w:ascii="Times New Roman" w:eastAsiaTheme="minorEastAsia" w:hAnsi="Times New Roman" w:cs="Times New Roman"/>
+          <w:sz w:val="24"/>
+        </w:rPr>
+        <w:t xml:space="preserve"> dimension is the numerical value for each U(</w:t>
+      </w:r>
+      <w:proofErr w:type="spellStart"/>
+      <w:r>
+        <w:rPr>
+          <w:rFonts w:ascii="Times New Roman" w:eastAsiaTheme="minorEastAsia" w:hAnsi="Times New Roman" w:cs="Times New Roman"/>
+          <w:sz w:val="24"/>
+        </w:rPr>
+        <w:t>x</w:t>
+      </w:r>
+      <w:proofErr w:type="gramStart"/>
+      <w:r>
+        <w:rPr>
+          <w:rFonts w:ascii="Times New Roman" w:eastAsiaTheme="minorEastAsia" w:hAnsi="Times New Roman" w:cs="Times New Roman"/>
+          <w:sz w:val="24"/>
+        </w:rPr>
+        <w:t>,y</w:t>
+      </w:r>
+      <w:proofErr w:type="spellEnd"/>
+      <w:proofErr w:type="gramEnd"/>
+      <w:r>
+        <w:rPr>
+          <w:rFonts w:ascii="Times New Roman" w:eastAsiaTheme="minorEastAsia" w:hAnsi="Times New Roman" w:cs="Times New Roman"/>
+          <w:sz w:val="24"/>
+        </w:rPr>
+        <w:t xml:space="preserve">), and the color gradient simply visualizes the increase in magnitude of the numerical values of U. </w:t>
+      </w:r>
+    </w:p>
+    <w:p>
+      <w:pPr>
+        <w:rPr>
+          <w:rFonts w:ascii="Times New Roman" w:eastAsiaTheme="minorEastAsia" w:hAnsi="Times New Roman" w:cs="Times New Roman"/>
+          <w:sz w:val="24"/>
+        </w:rPr>
+      </w:pPr>
+      <w:r>
+        <w:rPr>
+          <w:rFonts w:ascii="Times New Roman" w:eastAsiaTheme="minorEastAsia" w:hAnsi="Times New Roman" w:cs="Times New Roman"/>
+          <w:sz w:val="24"/>
+        </w:rPr>
+        <w:t xml:space="preserve">Figure 2 below displays the solution behavior when the number of iterations are too low for an accurate solution. </w:t>
+      </w:r>
+      <w:r>
+        <w:rPr>
+          <w:rFonts w:ascii="Times New Roman" w:eastAsiaTheme="minorEastAsia" w:hAnsi="Times New Roman" w:cs="Times New Roman"/>
+          <w:sz w:val="24"/>
+        </w:rPr>
+        <w:t xml:space="preserve">By not having enough iterations, there are portions of space where the solution is simply not defined while the rest of the solutions have not the chance to mature close to real values. </w:t>
+      </w:r>
+    </w:p>
+    <w:p>
+      <w:pPr>
+        <w:jc w:val="center"/>
+        <w:rPr>
+          <w:rFonts w:ascii="Times New Roman" w:eastAsiaTheme="minorEastAsia" w:hAnsi="Times New Roman" w:cs="Times New Roman"/>
+          <w:sz w:val="24"/>
+        </w:rPr>
+      </w:pPr>
+      <w:r>
+        <w:rPr>
+          <w:rFonts w:ascii="Times New Roman" w:eastAsiaTheme="minorEastAsia" w:hAnsi="Times New Roman" w:cs="Times New Roman"/>
+          <w:sz w:val="24"/>
+        </w:rPr>
+        <w:t xml:space="preserve">I = </w:t>
+      </w:r>
+      <w:proofErr w:type="gramStart"/>
+      <w:r>
+        <w:rPr>
+          <w:rFonts w:ascii="Times New Roman" w:eastAsiaTheme="minorEastAsia" w:hAnsi="Times New Roman" w:cs="Times New Roman"/>
+          <w:sz w:val="24"/>
+        </w:rPr>
+        <w:t>2000</w:t>
+      </w:r>
+      <w:r>
+        <w:rPr>
+          <w:rFonts w:ascii="Times New Roman" w:eastAsiaTheme="minorEastAsia" w:hAnsi="Times New Roman" w:cs="Times New Roman"/>
+          <w:sz w:val="24"/>
+        </w:rPr>
+        <w:t xml:space="preserve"> </w:t>
+      </w:r>
+      <w:r>
+        <w:rPr>
+          <w:rFonts w:ascii="Times New Roman" w:eastAsiaTheme="minorEastAsia" w:hAnsi="Times New Roman" w:cs="Times New Roman"/>
+          <w:sz w:val="24"/>
+        </w:rPr>
+        <w:t>,</w:t>
+      </w:r>
+      <w:proofErr w:type="gramEnd"/>
+      <w:r>
+        <w:rPr>
+          <w:rFonts w:ascii="Times New Roman" w:eastAsiaTheme="minorEastAsia" w:hAnsi="Times New Roman" w:cs="Times New Roman"/>
+          <w:sz w:val="24"/>
+        </w:rPr>
+        <w:tab/>
+        <w:t>N = 600</w:t>
+      </w:r>
+      <w:r>
+        <w:rPr>
+          <w:rFonts w:ascii="Times New Roman" w:eastAsiaTheme="minorEastAsia" w:hAnsi="Times New Roman" w:cs="Times New Roman"/>
+          <w:sz w:val="24"/>
+        </w:rPr>
+        <w:t xml:space="preserve"> </w:t>
+      </w:r>
+      <w:r>
+        <w:rPr>
+          <w:rFonts w:ascii="Times New Roman" w:eastAsiaTheme="minorEastAsia" w:hAnsi="Times New Roman" w:cs="Times New Roman"/>
+          <w:sz w:val="24"/>
+        </w:rPr>
+        <w:t>,</w:t>
+      </w:r>
+      <w:r>
+        <w:rPr>
+          <w:rFonts w:ascii="Times New Roman" w:eastAsiaTheme="minorEastAsia" w:hAnsi="Times New Roman" w:cs="Times New Roman"/>
+          <w:sz w:val="24"/>
+        </w:rPr>
+        <w:tab/>
+      </w:r>
+      <w:r>
+        <w:rPr>
+          <w:rFonts w:ascii="Times New Roman" w:eastAsiaTheme="minorEastAsia" w:hAnsi="Times New Roman" w:cs="Times New Roman"/>
+          <w:sz w:val="24"/>
+        </w:rPr>
+        <w:t>Δ</w:t>
+      </w:r>
+      <w:r>
+        <w:rPr>
+          <w:rFonts w:ascii="Times New Roman" w:eastAsiaTheme="minorEastAsia" w:hAnsi="Times New Roman" w:cs="Times New Roman"/>
+          <w:sz w:val="24"/>
+        </w:rPr>
+        <w:t xml:space="preserve"> = .0105</w:t>
+      </w:r>
+      <w:r>
+        <w:rPr>
+          <w:rFonts w:ascii="Times New Roman" w:eastAsiaTheme="minorEastAsia" w:hAnsi="Times New Roman" w:cs="Times New Roman"/>
+          <w:sz w:val="24"/>
+        </w:rPr>
+        <w:t xml:space="preserve"> </w:t>
+      </w:r>
+      <w:r>
+        <w:rPr>
+          <w:rFonts w:ascii="Times New Roman" w:eastAsiaTheme="minorEastAsia" w:hAnsi="Times New Roman" w:cs="Times New Roman"/>
+          <w:sz w:val="24"/>
+        </w:rPr>
+        <w:t>,</w:t>
+      </w:r>
+      <w:r>
+        <w:rPr>
+          <w:rFonts w:ascii="Times New Roman" w:eastAsiaTheme="minorEastAsia" w:hAnsi="Times New Roman" w:cs="Times New Roman"/>
+          <w:sz w:val="24"/>
+        </w:rPr>
+        <w:tab/>
+        <w:t>Processing Time = 13 s</w:t>
+      </w:r>
+    </w:p>
+    <w:p>
+      <w:pPr>
+        <w:rPr>
+          <w:rFonts w:ascii="Times New Roman" w:eastAsiaTheme="minorEastAsia" w:hAnsi="Times New Roman" w:cs="Times New Roman"/>
+          <w:sz w:val="24"/>
+        </w:rPr>
+      </w:pPr>
+      <w:r>
+        <w:rPr>
+          <w:rFonts w:ascii="Times New Roman" w:eastAsiaTheme="minorEastAsia" w:hAnsi="Times New Roman" w:cs="Times New Roman"/>
+          <w:noProof/>
+          <w:sz w:val="24"/>
+        </w:rPr>
+        <mc:AlternateContent>
+          <mc:Choice Requires="wps">
+            <w:drawing>
+              <wp:anchor distT="45720" distB="45720" distL="114300" distR="114300" simplePos="0" relativeHeight="251665408" behindDoc="0" locked="0" layoutInCell="1" allowOverlap="1" wp14:anchorId="33B671DE" wp14:editId="20BDA03D">
+                <wp:simplePos x="0" y="0"/>
+                <wp:positionH relativeFrom="margin">
+                  <wp:align>left</wp:align>
+                </wp:positionH>
+                <wp:positionV relativeFrom="paragraph">
+                  <wp:posOffset>3383915</wp:posOffset>
+                </wp:positionV>
+                <wp:extent cx="5615940" cy="281940"/>
+                <wp:effectExtent l="0" t="0" r="3810" b="3810"/>
+                <wp:wrapNone/>
+                <wp:docPr id="3" name="Text Box 2"/>
+                <wp:cNvGraphicFramePr>
+                  <a:graphicFrameLocks xmlns:a="http://schemas.openxmlformats.org/drawingml/2006/main"/>
+                </wp:cNvGraphicFramePr>
+                <a:graphic xmlns:a="http://schemas.openxmlformats.org/drawingml/2006/main">
+                  <a:graphicData uri="http://schemas.microsoft.com/office/word/2010/wordprocessingShape">
+                    <wps:wsp>
+                      <wps:cNvSpPr txBox="1">
+                        <a:spLocks noChangeArrowheads="1"/>
+                      </wps:cNvSpPr>
+                      <wps:spPr bwMode="auto">
+                        <a:xfrm>
+                          <a:off x="0" y="0"/>
+                          <a:ext cx="5615940" cy="281940"/>
+                        </a:xfrm>
+                        <a:prstGeom prst="rect">
+                          <a:avLst/>
+                        </a:prstGeom>
+                        <a:solidFill>
+                          <a:srgbClr val="FFFFFF"/>
+                        </a:solidFill>
+                        <a:ln w="9525">
+                          <a:noFill/>
+                          <a:miter lim="800000"/>
+                          <a:headEnd/>
+                          <a:tailEnd/>
+                        </a:ln>
+                      </wps:spPr>
+                      <wps:txbx>
+                        <w:txbxContent>
+                          <w:p>
+                            <w:pPr>
+                              <w:jc w:val="center"/>
+                              <w:rPr>
+                                <w:i/>
+                              </w:rPr>
+                            </w:pPr>
+                            <w:r>
+                              <w:t>Figure 2</w:t>
+                            </w:r>
+                            <w:r>
+                              <w:t xml:space="preserve">: </w:t>
+                            </w:r>
+                            <w:r>
+                              <w:rPr>
+                                <w:i/>
+                              </w:rPr>
+                              <w:t>Gauss-Seidel</w:t>
+                            </w:r>
+                            <w:r>
+                              <w:rPr>
+                                <w:i/>
+                              </w:rPr>
+                              <w:t xml:space="preserve"> Numerical Solution Plot for Low # Iterations</w:t>
+                            </w:r>
+                            <w:r>
+                              <w:rPr>
+                                <w:i/>
+                              </w:rPr>
+                              <w:t xml:space="preserve"> (2k)</w:t>
+                            </w:r>
+                          </w:p>
+                        </w:txbxContent>
+                      </wps:txbx>
+                      <wps:bodyPr rot="0" vert="horz" wrap="square" lIns="91440" tIns="45720" rIns="91440" bIns="45720" anchor="t" anchorCtr="0">
+                        <a:noAutofit/>
+                      </wps:bodyPr>
+                    </wps:wsp>
+                  </a:graphicData>
+                </a:graphic>
+                <wp14:sizeRelH relativeFrom="margin">
+                  <wp14:pctWidth>0</wp14:pctWidth>
+                </wp14:sizeRelH>
+                <wp14:sizeRelV relativeFrom="margin">
+                  <wp14:pctHeight>0</wp14:pctHeight>
+                </wp14:sizeRelV>
+              </wp:anchor>
+            </w:drawing>
+          </mc:Choice>
+          <mc:Fallback>
+            <w:pict>
+              <v:shape w14:anchorId="33B671DE" id="_x0000_s1027" type="#_x0000_t202" style="position:absolute;margin-left:0;margin-top:266.45pt;width:442.2pt;height:22.2pt;z-index:251665408;visibility:visible;mso-wrap-style:square;mso-width-percent:0;mso-height-percent:0;mso-wrap-distance-left:9pt;mso-wrap-distance-top:3.6pt;mso-wrap-distance-right:9pt;mso-wrap-distance-bottom:3.6pt;mso-position-horizontal:left;mso-position-horizontal-relative:margin;mso-position-vertical:absolute;mso-position-vertical-relative:text;mso-width-percent:0;mso-height-percent:0;mso-width-relative:margin;mso-height-relative:margin;v-text-anchor:top" o:gfxdata="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" stroked="f">
+                <v:textbox>
+                  <w:txbxContent>
+                    <w:p>
+                      <w:pPr>
+                        <w:jc w:val="center"/>
+                        <w:rPr>
+                          <w:i/>
+                        </w:rPr>
+                      </w:pPr>
+                      <w:r>
+                        <w:t>Figure 2</w:t>
+                      </w:r>
+                      <w:r>
+                        <w:t xml:space="preserve">: </w:t>
+                      </w:r>
+                      <w:r>
+                        <w:rPr>
+                          <w:i/>
+                        </w:rPr>
+                        <w:t>Gauss-Seidel</w:t>
+                      </w:r>
+                      <w:r>
+                        <w:rPr>
+                          <w:i/>
+                        </w:rPr>
+                        <w:t xml:space="preserve"> Numerical Solution Plot for Low # Iterations</w:t>
+                      </w:r>
+                      <w:r>
+                        <w:rPr>
+                          <w:i/>
+                        </w:rPr>
+                        <w:t xml:space="preserve"> (2k)</w:t>
+                      </w:r>
+                    </w:p>
+                  </w:txbxContent>
+                </v:textbox>
+                <w10:wrap anchorx="margin"/>
+              </v:shape>
+            </w:pict>
+          </mc:Fallback>
+        </mc:AlternateContent>
+      </w:r>
+      <w:r>
+        <w:rPr>
+          <w:noProof/>
+        </w:rPr>
+        <w:drawing>
+          <wp:anchor distT="0" distB="0" distL="114300" distR="114300" simplePos="0" relativeHeight="251663360" behindDoc="0" locked="0" layoutInCell="1" allowOverlap="1" wp14:anchorId="4621FE9C" wp14:editId="1154C28A">
+            <wp:simplePos x="0" y="0"/>
+            <wp:positionH relativeFrom="margin">
+              <wp:align>center</wp:align>
+            </wp:positionH>
+            <wp:positionV relativeFrom="paragraph">
+              <wp:posOffset>223520</wp:posOffset>
+            </wp:positionV>
+            <wp:extent cx="4219575" cy="3041482"/>
+            <wp:effectExtent l="0" t="0" r="0" b="6985"/>
+            <wp:wrapNone/>
+            <wp:docPr id="9" name="Picture 9"/>
+            <wp:cNvGraphicFramePr>
+              <a:graphicFrameLocks xmlns:a="http://schemas.openxmlformats.org/drawingml/2006/main" noChangeAspect="1"/>
+            </wp:cNvGraphicFramePr>
+            <a:graphic xmlns:a="http://schemas.openxmlformats.org/drawingml/2006/main">
+              <a:graphicData uri="http://schemas.openxmlformats.org/drawingml/2006/picture">
+                <pic:pic xmlns:pic="http://schemas.openxmlformats.org/drawingml/2006/picture">
+                  <pic:nvPicPr>
+                    <pic:cNvPr id="1" name=""/>
+                    <pic:cNvPicPr/>
+                  </pic:nvPicPr>
+                  <pic:blipFill>
+                    <a:blip r:embed="rId6">
+                      <a:extLst>
+                        <a:ext uri="{28A0092B-C50C-407E-A947-70E740481C1C}">
+                          <a14:useLocalDpi xmlns:a14="http://schemas.microsoft.com/office/drawing/2010/main" val="0"/>
+                        </a:ext>
+                      </a:extLst>
+                    </a:blip>
+                    <a:stretch>
+                      <a:fillRect/>
+                    </a:stretch>
+                  </pic:blipFill>
+                  <pic:spPr>
+                    <a:xfrm>
+                      <a:off x="0" y="0"/>
+                      <a:ext cx="4219575" cy="3041482"/>
+                    </a:xfrm>
+                    <a:prstGeom prst="rect">
+                      <a:avLst/>
+                    </a:prstGeom>
+                  </pic:spPr>
+                </pic:pic>
+              </a:graphicData>
+            </a:graphic>
+            <wp14:sizeRelH relativeFrom="margin">
+              <wp14:pctWidth>0</wp14:pctWidth>
+            </wp14:sizeRelH>
+            <wp14:sizeRelV relativeFrom="margin">
+              <wp14:pctHeight>0</wp14:pctHeight>
+            </wp14:sizeRelV>
+          </wp:anchor>
+        </w:drawing>
+      </w:r>
+      <w:r>
+        <w:rPr>
+          <w:rFonts w:ascii="Times New Roman" w:eastAsiaTheme="minorEastAsia" w:hAnsi="Times New Roman" w:cs="Times New Roman"/>
+          <w:sz w:val="24"/>
+        </w:rPr>
+        <w:br w:type="page"/>
+      </w:r>
+    </w:p>
+    <w:p>
+      <w:pPr>
+        <w:rPr>
+          <w:rFonts w:ascii="Times New Roman" w:eastAsiaTheme="minorEastAsia" w:hAnsi="Times New Roman" w:cs="Times New Roman"/>
+          <w:sz w:val="24"/>
+        </w:rPr>
+      </w:pPr>
+      <w:r>
+        <w:rPr>
+          <w:rFonts w:ascii="Times New Roman" w:eastAsiaTheme="minorEastAsia" w:hAnsi="Times New Roman" w:cs="Times New Roman"/>
+          <w:sz w:val="24"/>
+        </w:rPr>
+        <w:lastRenderedPageBreak/>
+        <w:t>Next, Figure 3 shows an increase in the spatial area where solutions for U(</w:t>
+      </w:r>
+      <w:proofErr w:type="spellStart"/>
+      <w:r>
+        <w:rPr>
+          <w:rFonts w:ascii="Times New Roman" w:eastAsiaTheme="minorEastAsia" w:hAnsi="Times New Roman" w:cs="Times New Roman"/>
+          <w:sz w:val="24"/>
+        </w:rPr>
+        <w:t>x</w:t>
+      </w:r>
+      <w:proofErr w:type="gramStart"/>
+      <w:r>
+        <w:rPr>
+          <w:rFonts w:ascii="Times New Roman" w:eastAsiaTheme="minorEastAsia" w:hAnsi="Times New Roman" w:cs="Times New Roman"/>
+          <w:sz w:val="24"/>
+        </w:rPr>
+        <w:t>,y</w:t>
+      </w:r>
+      <w:proofErr w:type="spellEnd"/>
+      <w:proofErr w:type="gramEnd"/>
+      <w:r>
+        <w:rPr>
+          <w:rFonts w:ascii="Times New Roman" w:eastAsiaTheme="minorEastAsia" w:hAnsi="Times New Roman" w:cs="Times New Roman"/>
+          <w:sz w:val="24"/>
+        </w:rPr>
+        <w:t>) are becoming more and more defined as the number of iterations increases</w:t>
+      </w:r>
+      <w:r>
+        <w:rPr>
+          <w:rFonts w:ascii="Times New Roman" w:eastAsiaTheme="minorEastAsia" w:hAnsi="Times New Roman" w:cs="Times New Roman"/>
+          <w:sz w:val="24"/>
+        </w:rPr>
+        <w:t>. Processing time also increases as the process becomes more computationally intensive.</w:t>
+      </w:r>
+    </w:p>
+    <w:p>
+      <w:pPr>
+        <w:jc w:val="center"/>
+        <w:rPr>
+          <w:rFonts w:ascii="Times New Roman" w:eastAsiaTheme="minorEastAsia" w:hAnsi="Times New Roman" w:cs="Times New Roman"/>
+          <w:sz w:val="24"/>
+        </w:rPr>
+      </w:pPr>
+      <w:r>
+        <w:rPr>
+          <w:rFonts w:ascii="Times New Roman" w:eastAsiaTheme="minorEastAsia" w:hAnsi="Times New Roman" w:cs="Times New Roman"/>
+          <w:sz w:val="24"/>
+        </w:rPr>
+        <w:t xml:space="preserve">I = </w:t>
+      </w:r>
+      <w:r>
+        <w:rPr>
+          <w:rFonts w:ascii="Times New Roman" w:eastAsiaTheme="minorEastAsia" w:hAnsi="Times New Roman" w:cs="Times New Roman"/>
+          <w:sz w:val="24"/>
+        </w:rPr>
+        <w:t>16</w:t>
+      </w:r>
+      <w:r>
+        <w:rPr>
+          <w:rFonts w:ascii="Times New Roman" w:eastAsiaTheme="minorEastAsia" w:hAnsi="Times New Roman" w:cs="Times New Roman"/>
+          <w:sz w:val="24"/>
+        </w:rPr>
+        <w:t>000</w:t>
+      </w:r>
+      <w:r>
+        <w:rPr>
+          <w:rFonts w:ascii="Times New Roman" w:eastAsiaTheme="minorEastAsia" w:hAnsi="Times New Roman" w:cs="Times New Roman"/>
+          <w:sz w:val="24"/>
+        </w:rPr>
+        <w:t xml:space="preserve"> </w:t>
+      </w:r>
+      <w:r>
+        <w:rPr>
+          <w:rFonts w:ascii="Times New Roman" w:eastAsiaTheme="minorEastAsia" w:hAnsi="Times New Roman" w:cs="Times New Roman"/>
+          <w:sz w:val="24"/>
+        </w:rPr>
+        <w:t>,</w:t>
+      </w:r>
+      <w:r>
+        <w:rPr>
+          <w:rFonts w:ascii="Times New Roman" w:eastAsiaTheme="minorEastAsia" w:hAnsi="Times New Roman" w:cs="Times New Roman"/>
+          <w:sz w:val="24"/>
+        </w:rPr>
+        <w:tab/>
+        <w:t xml:space="preserve">N = </w:t>
+      </w:r>
+      <w:proofErr w:type="gramStart"/>
+      <w:r>
+        <w:rPr>
+          <w:rFonts w:ascii="Times New Roman" w:eastAsiaTheme="minorEastAsia" w:hAnsi="Times New Roman" w:cs="Times New Roman"/>
+          <w:sz w:val="24"/>
+        </w:rPr>
+        <w:t>600</w:t>
+      </w:r>
+      <w:r>
+        <w:rPr>
+          <w:rFonts w:ascii="Times New Roman" w:eastAsiaTheme="minorEastAsia" w:hAnsi="Times New Roman" w:cs="Times New Roman"/>
+          <w:sz w:val="24"/>
+        </w:rPr>
+        <w:t xml:space="preserve"> </w:t>
+      </w:r>
+      <w:r>
+        <w:rPr>
+          <w:rFonts w:ascii="Times New Roman" w:eastAsiaTheme="minorEastAsia" w:hAnsi="Times New Roman" w:cs="Times New Roman"/>
+          <w:sz w:val="24"/>
+        </w:rPr>
+        <w:t>,</w:t>
+      </w:r>
+      <w:proofErr w:type="gramEnd"/>
+      <w:r>
+        <w:rPr>
+          <w:rFonts w:ascii="Times New Roman" w:eastAsiaTheme="minorEastAsia" w:hAnsi="Times New Roman" w:cs="Times New Roman"/>
+          <w:sz w:val="24"/>
+        </w:rPr>
+        <w:tab/>
+        <w:t>Δ = .0105</w:t>
+      </w:r>
+      <w:r>
+        <w:rPr>
+          <w:rFonts w:ascii="Times New Roman" w:eastAsiaTheme="minorEastAsia" w:hAnsi="Times New Roman" w:cs="Times New Roman"/>
+          <w:sz w:val="24"/>
+        </w:rPr>
+        <w:t xml:space="preserve"> </w:t>
+      </w:r>
+      <w:r>
+        <w:rPr>
+          <w:rFonts w:ascii="Times New Roman" w:eastAsiaTheme="minorEastAsia" w:hAnsi="Times New Roman" w:cs="Times New Roman"/>
+          <w:sz w:val="24"/>
+        </w:rPr>
+        <w:t>,</w:t>
+      </w:r>
+      <w:r>
+        <w:rPr>
+          <w:rFonts w:ascii="Times New Roman" w:eastAsiaTheme="minorEastAsia" w:hAnsi="Times New Roman" w:cs="Times New Roman"/>
+          <w:sz w:val="24"/>
+        </w:rPr>
+        <w:tab/>
+        <w:t xml:space="preserve">Processing Time = </w:t>
+      </w:r>
+      <w:r>
+        <w:rPr>
+          <w:rFonts w:ascii="Times New Roman" w:eastAsiaTheme="minorEastAsia" w:hAnsi="Times New Roman" w:cs="Times New Roman"/>
+          <w:sz w:val="24"/>
+        </w:rPr>
+        <w:t>101</w:t>
+      </w:r>
+      <w:r>
+        <w:rPr>
+          <w:rFonts w:ascii="Times New Roman" w:eastAsiaTheme="minorEastAsia" w:hAnsi="Times New Roman" w:cs="Times New Roman"/>
+          <w:sz w:val="24"/>
+        </w:rPr>
+        <w:t xml:space="preserve"> s</w:t>
+      </w:r>
+    </w:p>
+    <w:p>
+      <w:pPr>
+        <w:rPr>
+          <w:rFonts w:ascii="Times New Roman" w:eastAsiaTheme="minorEastAsia" w:hAnsi="Times New Roman" w:cs="Times New Roman"/>
+          <w:sz w:val="24"/>
+        </w:rPr>
+      </w:pPr>
+      <w:r>
+        <w:rPr>
+          <w:noProof/>
+        </w:rPr>
+        <w:drawing>
+          <wp:anchor distT="0" distB="0" distL="114300" distR="114300" simplePos="0" relativeHeight="251666432" behindDoc="0" locked="0" layoutInCell="1" allowOverlap="1" wp14:anchorId="5986C4EA" wp14:editId="5966714B">
+            <wp:simplePos x="0" y="0"/>
+            <wp:positionH relativeFrom="margin">
+              <wp:align>center</wp:align>
+            </wp:positionH>
+            <wp:positionV relativeFrom="paragraph">
+              <wp:posOffset>6985</wp:posOffset>
+            </wp:positionV>
+            <wp:extent cx="4829175" cy="3484245"/>
+            <wp:effectExtent l="0" t="0" r="9525" b="1905"/>
+            <wp:wrapNone/>
+            <wp:docPr id="17" name="Picture 17"/>
+            <wp:cNvGraphicFramePr>
+              <a:graphicFrameLocks xmlns:a="http://schemas.openxmlformats.org/drawingml/2006/main" noChangeAspect="1"/>
+            </wp:cNvGraphicFramePr>
+            <a:graphic xmlns:a="http://schemas.openxmlformats.org/drawingml/2006/main">
+              <a:graphicData uri="http://schemas.openxmlformats.org/drawingml/2006/picture">
+                <pic:pic xmlns:pic="http://schemas.openxmlformats.org/drawingml/2006/picture">
+                  <pic:nvPicPr>
+                    <pic:cNvPr id="1" name=""/>
+                    <pic:cNvPicPr/>
+                  </pic:nvPicPr>
+                  <pic:blipFill>
+                    <a:blip r:embed="rId7">
+                      <a:extLst>
+                        <a:ext uri="{28A0092B-C50C-407E-A947-70E740481C1C}">
+                          <a14:useLocalDpi xmlns:a14="http://schemas.microsoft.com/office/drawing/2010/main" val="0"/>
+                        </a:ext>
+                      </a:extLst>
+                    </a:blip>
+                    <a:stretch>
+                      <a:fillRect/>
+                    </a:stretch>
+                  </pic:blipFill>
+                  <pic:spPr>
+                    <a:xfrm>
+                      <a:off x="0" y="0"/>
+                      <a:ext cx="4829175" cy="3484245"/>
+                    </a:xfrm>
+                    <a:prstGeom prst="rect">
+                      <a:avLst/>
+                    </a:prstGeom>
+                  </pic:spPr>
+                </pic:pic>
+              </a:graphicData>
+            </a:graphic>
+          </wp:anchor>
+        </w:drawing>
+      </w:r>
+    </w:p>
+    <w:p>
+      <w:pPr>
+        <w:rPr>
+          <w:rFonts w:ascii="Times New Roman" w:eastAsiaTheme="minorEastAsia" w:hAnsi="Times New Roman" w:cs="Times New Roman"/>
+          <w:sz w:val="24"/>
+        </w:rPr>
+      </w:pPr>
+    </w:p>
+    <w:p>
+      <w:pPr>
+        <w:rPr>
+          <w:rFonts w:ascii="Times New Roman" w:eastAsiaTheme="minorEastAsia" w:hAnsi="Times New Roman" w:cs="Times New Roman"/>
+          <w:sz w:val="24"/>
+        </w:rPr>
+      </w:pPr>
+    </w:p>
+    <w:p>
+      <w:pPr>
+        <w:rPr>
+          <w:rFonts w:ascii="Times New Roman" w:eastAsiaTheme="minorEastAsia" w:hAnsi="Times New Roman" w:cs="Times New Roman"/>
+          <w:sz w:val="24"/>
+        </w:rPr>
+      </w:pPr>
+    </w:p>
+    <w:p>
+      <w:pPr>
+        <w:rPr>
+          <w:rFonts w:ascii="Times New Roman" w:eastAsiaTheme="minorEastAsia" w:hAnsi="Times New Roman" w:cs="Times New Roman"/>
+          <w:sz w:val="24"/>
+        </w:rPr>
+      </w:pPr>
+    </w:p>
+    <w:p>
+      <w:pPr>
+        <w:rPr>
+          <w:rFonts w:ascii="Times New Roman" w:eastAsiaTheme="minorEastAsia" w:hAnsi="Times New Roman" w:cs="Times New Roman"/>
+          <w:sz w:val="24"/>
+        </w:rPr>
+      </w:pPr>
+    </w:p>
+    <w:p>
+      <w:pPr>
+        <w:rPr>
+          <w:rFonts w:ascii="Times New Roman" w:eastAsiaTheme="minorEastAsia" w:hAnsi="Times New Roman" w:cs="Times New Roman"/>
+          <w:sz w:val="24"/>
+        </w:rPr>
+      </w:pPr>
+    </w:p>
+    <w:p>
+      <w:pPr>
+        <w:rPr>
+          <w:rFonts w:ascii="Times New Roman" w:eastAsiaTheme="minorEastAsia" w:hAnsi="Times New Roman" w:cs="Times New Roman"/>
+          <w:sz w:val="24"/>
+        </w:rPr>
+      </w:pPr>
+    </w:p>
+    <w:p>
+      <w:pPr>
+        <w:rPr>
+          <w:rFonts w:ascii="Times New Roman" w:eastAsiaTheme="minorEastAsia" w:hAnsi="Times New Roman" w:cs="Times New Roman"/>
+          <w:sz w:val="24"/>
+        </w:rPr>
+      </w:pPr>
+    </w:p>
+    <w:p>
+      <w:pPr>
+        <w:rPr>
+          <w:rFonts w:ascii="Times New Roman" w:eastAsiaTheme="minorEastAsia" w:hAnsi="Times New Roman" w:cs="Times New Roman"/>
+          <w:sz w:val="24"/>
+        </w:rPr>
+      </w:pPr>
+    </w:p>
+    <w:p>
+      <w:pPr>
+        <w:rPr>
+          <w:rFonts w:ascii="Times New Roman" w:eastAsiaTheme="minorEastAsia" w:hAnsi="Times New Roman" w:cs="Times New Roman"/>
+          <w:sz w:val="24"/>
+        </w:rPr>
+      </w:pPr>
+    </w:p>
+    <w:p>
+      <w:pPr>
+        <w:rPr>
+          <w:rFonts w:ascii="Times New Roman" w:eastAsiaTheme="minorEastAsia" w:hAnsi="Times New Roman" w:cs="Times New Roman"/>
+          <w:sz w:val="24"/>
+        </w:rPr>
+      </w:pPr>
+    </w:p>
+    <w:p>
+      <w:pPr>
+        <w:rPr>
+          <w:rFonts w:ascii="Times New Roman" w:eastAsiaTheme="minorEastAsia" w:hAnsi="Times New Roman" w:cs="Times New Roman"/>
+          <w:sz w:val="24"/>
+        </w:rPr>
+      </w:pPr>
+      <w:r>
+        <w:rPr>
+          <w:rFonts w:ascii="Times New Roman" w:eastAsiaTheme="minorEastAsia" w:hAnsi="Times New Roman" w:cs="Times New Roman"/>
+          <w:noProof/>
+          <w:sz w:val="24"/>
+        </w:rPr>
+        <mc:AlternateContent>
+          <mc:Choice Requires="wps">
+            <w:drawing>
+              <wp:anchor distT="45720" distB="45720" distL="114300" distR="114300" simplePos="0" relativeHeight="251668480" behindDoc="0" locked="0" layoutInCell="1" allowOverlap="1" wp14:anchorId="16F9F7EC" wp14:editId="0EA8D056">
+                <wp:simplePos x="0" y="0"/>
+                <wp:positionH relativeFrom="margin">
+                  <wp:posOffset>0</wp:posOffset>
+                </wp:positionH>
+                <wp:positionV relativeFrom="paragraph">
+                  <wp:posOffset>45720</wp:posOffset>
+                </wp:positionV>
+                <wp:extent cx="5615940" cy="281940"/>
+                <wp:effectExtent l="0" t="0" r="3810" b="3810"/>
+                <wp:wrapNone/>
+                <wp:docPr id="4" name="Text Box 2"/>
+                <wp:cNvGraphicFramePr>
+                  <a:graphicFrameLocks xmlns:a="http://schemas.openxmlformats.org/drawingml/2006/main"/>
+                </wp:cNvGraphicFramePr>
+                <a:graphic xmlns:a="http://schemas.openxmlformats.org/drawingml/2006/main">
+                  <a:graphicData uri="http://schemas.microsoft.com/office/word/2010/wordprocessingShape">
+                    <wps:wsp>
+                      <wps:cNvSpPr txBox="1">
+                        <a:spLocks noChangeArrowheads="1"/>
+                      </wps:cNvSpPr>
+                      <wps:spPr bwMode="auto">
+                        <a:xfrm>
+                          <a:off x="0" y="0"/>
+                          <a:ext cx="5615940" cy="281940"/>
+                        </a:xfrm>
+                        <a:prstGeom prst="rect">
+                          <a:avLst/>
+                        </a:prstGeom>
+                        <a:solidFill>
+                          <a:srgbClr val="FFFFFF"/>
+                        </a:solidFill>
+                        <a:ln w="9525">
+                          <a:noFill/>
+                          <a:miter lim="800000"/>
+                          <a:headEnd/>
+                          <a:tailEnd/>
+                        </a:ln>
+                      </wps:spPr>
+                      <wps:txbx>
+                        <w:txbxContent>
+                          <w:p>
+                            <w:pPr>
+                              <w:jc w:val="center"/>
+                              <w:rPr>
+                                <w:i/>
+                              </w:rPr>
+                            </w:pPr>
+                            <w:r>
+                              <w:t xml:space="preserve">Figure </w:t>
+                            </w:r>
+                            <w:r>
+                              <w:t>3</w:t>
+                            </w:r>
+                            <w:r>
+                              <w:t xml:space="preserve">: </w:t>
+                            </w:r>
+                            <w:r>
+                              <w:rPr>
+                                <w:i/>
+                              </w:rPr>
+                              <w:t>Gauss-Seidel</w:t>
+                            </w:r>
+                            <w:r>
+                              <w:rPr>
+                                <w:i/>
+                              </w:rPr>
+                              <w:t xml:space="preserve"> Numerical Solution Plot for Medium</w:t>
+                            </w:r>
+                            <w:r>
+                              <w:rPr>
+                                <w:i/>
+                              </w:rPr>
+                              <w:t xml:space="preserve"> # Iterations</w:t>
+                            </w:r>
+                            <w:r>
+                              <w:rPr>
+                                <w:i/>
+                              </w:rPr>
+                              <w:t xml:space="preserve"> (16k)</w:t>
+                            </w:r>
+                          </w:p>
+                        </w:txbxContent>
+                      </wps:txbx>
+                      <wps:bodyPr rot="0" vert="horz" wrap="square" lIns="91440" tIns="45720" rIns="91440" bIns="45720" anchor="t" anchorCtr="0">
+                        <a:noAutofit/>
+                      </wps:bodyPr>
+                    </wps:wsp>
+                  </a:graphicData>
+                </a:graphic>
+                <wp14:sizeRelH relativeFrom="margin">
+                  <wp14:pctWidth>0</wp14:pctWidth>
+                </wp14:sizeRelH>
+                <wp14:sizeRelV relativeFrom="margin">
+                  <wp14:pctHeight>0</wp14:pctHeight>
+                </wp14:sizeRelV>
+              </wp:anchor>
+            </w:drawing>
+          </mc:Choice>
+          <mc:Fallback>
+            <w:pict>
+              <v:shape w14:anchorId="16F9F7EC" id="_x0000_s1028" type="#_x0000_t202" style="position:absolute;margin-left:0;margin-top:3.6pt;width:442.2pt;height:22.2pt;z-index:251668480;visibility:visible;mso-wrap-style:square;mso-width-percent:0;mso-height-percent:0;mso-wrap-distance-left:9pt;mso-wrap-distance-top:3.6pt;mso-wrap-distance-right:9pt;mso-wrap-distance-bottom:3.6pt;mso-position-horizontal:absolute;mso-position-horizontal-relative:margin;mso-position-vertical:absolute;mso-position-vertical-relative:text;mso-width-percent:0;mso-height-percent:0;mso-width-relative:margin;mso-height-relative:margin;v-text-anchor:top" o:gfxdata="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" stroked="f">
+                <v:textbox>
+                  <w:txbxContent>
+                    <w:p>
+                      <w:pPr>
+                        <w:jc w:val="center"/>
+                        <w:rPr>
+                          <w:i/>
+                        </w:rPr>
+                      </w:pPr>
+                      <w:r>
+                        <w:t xml:space="preserve">Figure </w:t>
+                      </w:r>
+                      <w:r>
+                        <w:t>3</w:t>
+                      </w:r>
+                      <w:r>
+                        <w:t xml:space="preserve">: </w:t>
+                      </w:r>
+                      <w:r>
+                        <w:rPr>
+                          <w:i/>
+                        </w:rPr>
+                        <w:t>Gauss-Seidel</w:t>
+                      </w:r>
+                      <w:r>
+                        <w:rPr>
+                          <w:i/>
+                        </w:rPr>
+                        <w:t xml:space="preserve"> Numerical Solution Plot for Medium</w:t>
+                      </w:r>
+                      <w:r>
+                        <w:rPr>
+                          <w:i/>
+                        </w:rPr>
+                        <w:t xml:space="preserve"> # Iterations</w:t>
+                      </w:r>
+                      <w:r>
+                        <w:rPr>
+                          <w:i/>
+                        </w:rPr>
+                        <w:t xml:space="preserve"> (16k)</w:t>
+                      </w:r>
+                    </w:p>
+                  </w:txbxContent>
+                </v:textbox>
+                <w10:wrap anchorx="margin"/>
+              </v:shape>
+            </w:pict>
+          </mc:Fallback>
+        </mc:AlternateContent>
+      </w:r>
+    </w:p>
+    <w:p>
+      <w:pPr>
+        <w:rPr>
+          <w:rFonts w:ascii="Times New Roman" w:eastAsiaTheme="minorEastAsia" w:hAnsi="Times New Roman" w:cs="Times New Roman"/>
+          <w:sz w:val="24"/>
+        </w:rPr>
+      </w:pPr>
+    </w:p>
+    <w:p>
+      <w:pPr>
+        <w:rPr>
+          <w:rFonts w:ascii="Times New Roman" w:eastAsiaTheme="minorEastAsia" w:hAnsi="Times New Roman" w:cs="Times New Roman"/>
+          <w:sz w:val="24"/>
+        </w:rPr>
+      </w:pPr>
+      <w:r>
+        <w:rPr>
+          <w:rFonts w:ascii="Times New Roman" w:eastAsiaTheme="minorEastAsia" w:hAnsi="Times New Roman" w:cs="Times New Roman"/>
+          <w:sz w:val="24"/>
+        </w:rPr>
+        <w:t>Based on the boundary conditions of the problem, it can be assumed more solutions may exist in the empty portions of the plot where X &gt; 0 and Y &gt; 0. The number of iterations must still be increased in order to further define solutions for the rest of the plot.</w:t>
+      </w:r>
+      <w:r>
+        <w:rPr>
+          <w:rFonts w:ascii="Times New Roman" w:eastAsiaTheme="minorEastAsia" w:hAnsi="Times New Roman" w:cs="Times New Roman"/>
+          <w:sz w:val="24"/>
+        </w:rPr>
+        <w:t xml:space="preserve"> </w:t>
+      </w:r>
+    </w:p>
+    <w:p>
+      <w:pPr>
+        <w:rPr>
+          <w:rFonts w:ascii="Times New Roman" w:eastAsiaTheme="minorEastAsia" w:hAnsi="Times New Roman" w:cs="Times New Roman"/>
+          <w:sz w:val="24"/>
+        </w:rPr>
+      </w:pPr>
+    </w:p>
+    <w:p>
+      <w:pPr>
+        <w:rPr>
+          <w:rFonts w:ascii="Times New Roman" w:eastAsiaTheme="minorEastAsia" w:hAnsi="Times New Roman" w:cs="Times New Roman"/>
+          <w:sz w:val="24"/>
+        </w:rPr>
+      </w:pPr>
+    </w:p>
+    <w:p>
+      <w:pPr>
+        <w:rPr>
+          <w:rFonts w:ascii="Times New Roman" w:eastAsiaTheme="minorEastAsia" w:hAnsi="Times New Roman" w:cs="Times New Roman"/>
+          <w:sz w:val="24"/>
+        </w:rPr>
+      </w:pPr>
+    </w:p>
+    <w:p>
+      <w:pPr>
+        <w:rPr>
+          <w:rFonts w:ascii="Times New Roman" w:eastAsiaTheme="minorEastAsia" w:hAnsi="Times New Roman" w:cs="Times New Roman"/>
+          <w:sz w:val="24"/>
+        </w:rPr>
+      </w:pPr>
+    </w:p>
+    <w:p>
+      <w:pPr>
+        <w:rPr>
+          <w:rFonts w:ascii="Times New Roman" w:eastAsiaTheme="minorEastAsia" w:hAnsi="Times New Roman" w:cs="Times New Roman"/>
+          <w:sz w:val="24"/>
+        </w:rPr>
+      </w:pPr>
+    </w:p>
+    <w:p>
+      <w:pPr>
+        <w:rPr>
+          <w:rFonts w:ascii="Times New Roman" w:eastAsiaTheme="minorEastAsia" w:hAnsi="Times New Roman" w:cs="Times New Roman"/>
+          <w:sz w:val="24"/>
+        </w:rPr>
+      </w:pPr>
+    </w:p>
+    <w:p>
+      <w:pPr>
+        <w:rPr>
+          <w:rFonts w:ascii="Times New Roman" w:eastAsiaTheme="minorEastAsia" w:hAnsi="Times New Roman" w:cs="Times New Roman"/>
+          <w:sz w:val="24"/>
+        </w:rPr>
+      </w:pPr>
+    </w:p>
+    <w:p>
+      <w:pPr>
+        <w:rPr>
+          <w:rFonts w:ascii="Times New Roman" w:eastAsiaTheme="minorEastAsia" w:hAnsi="Times New Roman" w:cs="Times New Roman"/>
+          <w:sz w:val="24"/>
+        </w:rPr>
+      </w:pPr>
+      <w:r>
+        <w:rPr>
+          <w:rFonts w:ascii="Times New Roman" w:eastAsiaTheme="minorEastAsia" w:hAnsi="Times New Roman" w:cs="Times New Roman"/>
+          <w:sz w:val="24"/>
+        </w:rPr>
+        <w:lastRenderedPageBreak/>
+        <w:t xml:space="preserve">After tracking the performance of increasing iterations, it was concluded that 32,000 was the </w:t>
+      </w:r>
+      <w:r>
+        <w:rPr>
+          <w:rFonts w:ascii="Times New Roman" w:eastAsiaTheme="minorEastAsia" w:hAnsi="Times New Roman" w:cs="Times New Roman"/>
+          <w:sz w:val="24"/>
+        </w:rPr>
+        <w:t>most adequate number iterations necessary for this particular problem. Figure 4 is the extent which 32,000 iterations performed in fully defining the solution set.</w:t>
+      </w:r>
+    </w:p>
+    <w:p>
+      <w:pPr>
+        <w:jc w:val="center"/>
+        <w:rPr>
+          <w:rFonts w:ascii="Times New Roman" w:eastAsiaTheme="minorEastAsia" w:hAnsi="Times New Roman" w:cs="Times New Roman"/>
+          <w:sz w:val="24"/>
+        </w:rPr>
+      </w:pPr>
+      <w:r>
+        <w:rPr>
+          <w:rFonts w:ascii="Times New Roman" w:eastAsiaTheme="minorEastAsia" w:hAnsi="Times New Roman" w:cs="Times New Roman"/>
+          <w:sz w:val="24"/>
+        </w:rPr>
+        <w:t xml:space="preserve">I = </w:t>
+      </w:r>
+      <w:proofErr w:type="gramStart"/>
+      <w:r>
+        <w:rPr>
+          <w:rFonts w:ascii="Times New Roman" w:eastAsiaTheme="minorEastAsia" w:hAnsi="Times New Roman" w:cs="Times New Roman"/>
+          <w:sz w:val="24"/>
+        </w:rPr>
+        <w:t>32</w:t>
+      </w:r>
+      <w:r>
+        <w:rPr>
+          <w:rFonts w:ascii="Times New Roman" w:eastAsiaTheme="minorEastAsia" w:hAnsi="Times New Roman" w:cs="Times New Roman"/>
+          <w:sz w:val="24"/>
+        </w:rPr>
+        <w:t>000 ,</w:t>
+      </w:r>
+      <w:proofErr w:type="gramEnd"/>
+      <w:r>
+        <w:rPr>
+          <w:rFonts w:ascii="Times New Roman" w:eastAsiaTheme="minorEastAsia" w:hAnsi="Times New Roman" w:cs="Times New Roman"/>
+          <w:sz w:val="24"/>
+        </w:rPr>
+        <w:tab/>
+        <w:t>N = 600 ,</w:t>
+      </w:r>
+      <w:r>
+        <w:rPr>
+          <w:rFonts w:ascii="Times New Roman" w:eastAsiaTheme="minorEastAsia" w:hAnsi="Times New Roman" w:cs="Times New Roman"/>
+          <w:sz w:val="24"/>
+        </w:rPr>
+        <w:tab/>
+        <w:t>Δ = .0105 ,</w:t>
+      </w:r>
+      <w:r>
+        <w:rPr>
+          <w:rFonts w:ascii="Times New Roman" w:eastAsiaTheme="minorEastAsia" w:hAnsi="Times New Roman" w:cs="Times New Roman"/>
+          <w:sz w:val="24"/>
+        </w:rPr>
+        <w:tab/>
+        <w:t xml:space="preserve">Processing Time = </w:t>
+      </w:r>
+      <w:r>
+        <w:rPr>
+          <w:rFonts w:ascii="Times New Roman" w:eastAsiaTheme="minorEastAsia" w:hAnsi="Times New Roman" w:cs="Times New Roman"/>
+          <w:sz w:val="24"/>
+        </w:rPr>
+        <w:t>220</w:t>
+      </w:r>
+      <w:r>
+        <w:rPr>
+          <w:rFonts w:ascii="Times New Roman" w:eastAsiaTheme="minorEastAsia" w:hAnsi="Times New Roman" w:cs="Times New Roman"/>
+          <w:sz w:val="24"/>
+        </w:rPr>
+        <w:t xml:space="preserve"> s</w:t>
+      </w:r>
+    </w:p>
+    <w:p>
+      <w:pPr>
+        <w:rPr>
+          <w:rFonts w:ascii="Times New Roman" w:eastAsiaTheme="minorEastAsia" w:hAnsi="Times New Roman" w:cs="Times New Roman"/>
+          <w:sz w:val="24"/>
+        </w:rPr>
+      </w:pPr>
+      <w:r>
+        <w:rPr>
+          <w:noProof/>
+        </w:rPr>
+        <w:drawing>
+          <wp:anchor distT="0" distB="0" distL="114300" distR="114300" simplePos="0" relativeHeight="251669504" behindDoc="1" locked="0" layoutInCell="1" allowOverlap="1" wp14:anchorId="051FE749" wp14:editId="1B1C4509">
+            <wp:simplePos x="0" y="0"/>
+            <wp:positionH relativeFrom="margin">
+              <wp:align>center</wp:align>
+            </wp:positionH>
+            <wp:positionV relativeFrom="paragraph">
+              <wp:posOffset>66675</wp:posOffset>
+            </wp:positionV>
+            <wp:extent cx="5079172" cy="3693795"/>
+            <wp:effectExtent l="0" t="0" r="7620" b="1905"/>
+            <wp:wrapNone/>
+            <wp:docPr id="15" name="Picture 15"/>
+            <wp:cNvGraphicFramePr>
+              <a:graphicFrameLocks xmlns:a="http://schemas.openxmlformats.org/drawingml/2006/main" noChangeAspect="1"/>
+            </wp:cNvGraphicFramePr>
+            <a:graphic xmlns:a="http://schemas.openxmlformats.org/drawingml/2006/main">
+              <a:graphicData uri="http://schemas.openxmlformats.org/drawingml/2006/picture">
+                <pic:pic xmlns:pic="http://schemas.openxmlformats.org/drawingml/2006/picture">
+                  <pic:nvPicPr>
+                    <pic:cNvPr id="1" name=""/>
+                    <pic:cNvPicPr/>
+                  </pic:nvPicPr>
+                  <pic:blipFill>
+                    <a:blip r:embed="rId8">
+                      <a:extLst>
+                        <a:ext uri="{28A0092B-C50C-407E-A947-70E740481C1C}">
+                          <a14:useLocalDpi xmlns:a14="http://schemas.microsoft.com/office/drawing/2010/main" val="0"/>
+                        </a:ext>
+                      </a:extLst>
+                    </a:blip>
+                    <a:stretch>
+                      <a:fillRect/>
+                    </a:stretch>
+                  </pic:blipFill>
+                  <pic:spPr>
+                    <a:xfrm>
+                      <a:off x="0" y="0"/>
+                      <a:ext cx="5079172" cy="3693795"/>
+                    </a:xfrm>
+                    <a:prstGeom prst="rect">
+                      <a:avLst/>
+                    </a:prstGeom>
+                  </pic:spPr>
+                </pic:pic>
+              </a:graphicData>
+            </a:graphic>
+          </wp:anchor>
+        </w:drawing>
+      </w:r>
+    </w:p>
+    <w:p>
+      <w:pPr>
+        <w:rPr>
+          <w:rFonts w:ascii="Times New Roman" w:eastAsiaTheme="minorEastAsia" w:hAnsi="Times New Roman" w:cs="Times New Roman"/>
+          <w:sz w:val="24"/>
+        </w:rPr>
+      </w:pPr>
+    </w:p>
+    <w:p>
+      <w:pPr>
+        <w:rPr>
+          <w:rFonts w:ascii="Times New Roman" w:eastAsiaTheme="minorEastAsia" w:hAnsi="Times New Roman" w:cs="Times New Roman"/>
+          <w:sz w:val="24"/>
+        </w:rPr>
+      </w:pPr>
+    </w:p>
+    <w:p>
+      <w:pPr>
+        <w:rPr>
+          <w:rFonts w:ascii="Times New Roman" w:eastAsiaTheme="minorEastAsia" w:hAnsi="Times New Roman" w:cs="Times New Roman"/>
+          <w:sz w:val="24"/>
+        </w:rPr>
+      </w:pPr>
+    </w:p>
+    <w:p>
+      <w:pPr>
+        <w:rPr>
+          <w:rFonts w:ascii="Times New Roman" w:eastAsiaTheme="minorEastAsia" w:hAnsi="Times New Roman" w:cs="Times New Roman"/>
+          <w:sz w:val="24"/>
+        </w:rPr>
+      </w:pPr>
+    </w:p>
+    <w:p>
+      <w:pPr>
+        <w:rPr>
+          <w:rFonts w:ascii="Times New Roman" w:eastAsiaTheme="minorEastAsia" w:hAnsi="Times New Roman" w:cs="Times New Roman"/>
+          <w:sz w:val="24"/>
+        </w:rPr>
+      </w:pPr>
+    </w:p>
+    <w:p>
+      <w:pPr>
+        <w:rPr>
+          <w:rFonts w:ascii="Times New Roman" w:eastAsiaTheme="minorEastAsia" w:hAnsi="Times New Roman" w:cs="Times New Roman"/>
+          <w:sz w:val="24"/>
+        </w:rPr>
+      </w:pPr>
+    </w:p>
+    <w:p>
+      <w:pPr>
+        <w:rPr>
+          <w:rFonts w:ascii="Times New Roman" w:eastAsiaTheme="minorEastAsia" w:hAnsi="Times New Roman" w:cs="Times New Roman"/>
+          <w:sz w:val="24"/>
+        </w:rPr>
+      </w:pPr>
+    </w:p>
+    <w:p>
+      <w:pPr>
+        <w:rPr>
+          <w:rFonts w:ascii="Times New Roman" w:eastAsiaTheme="minorEastAsia" w:hAnsi="Times New Roman" w:cs="Times New Roman"/>
+          <w:sz w:val="24"/>
+        </w:rPr>
+      </w:pPr>
+    </w:p>
+    <w:p>
+      <w:pPr>
+        <w:rPr>
+          <w:rFonts w:ascii="Times New Roman" w:eastAsiaTheme="minorEastAsia" w:hAnsi="Times New Roman" w:cs="Times New Roman"/>
+          <w:sz w:val="24"/>
+        </w:rPr>
+      </w:pPr>
+    </w:p>
+    <w:p>
+      <w:pPr>
+        <w:rPr>
+          <w:rFonts w:ascii="Times New Roman" w:eastAsiaTheme="minorEastAsia" w:hAnsi="Times New Roman" w:cs="Times New Roman"/>
+          <w:sz w:val="24"/>
+        </w:rPr>
+      </w:pPr>
+    </w:p>
+    <w:p>
+      <w:pPr>
+        <w:rPr>
+          <w:rFonts w:ascii="Times New Roman" w:eastAsiaTheme="minorEastAsia" w:hAnsi="Times New Roman" w:cs="Times New Roman"/>
+          <w:sz w:val="24"/>
+        </w:rPr>
+      </w:pPr>
+    </w:p>
+    <w:p>
+      <w:pPr>
+        <w:rPr>
+          <w:rFonts w:ascii="Times New Roman" w:eastAsiaTheme="minorEastAsia" w:hAnsi="Times New Roman" w:cs="Times New Roman"/>
+          <w:sz w:val="24"/>
+        </w:rPr>
+      </w:pPr>
+    </w:p>
+    <w:p>
+      <w:pPr>
+        <w:rPr>
+          <w:rFonts w:ascii="Times New Roman" w:eastAsiaTheme="minorEastAsia" w:hAnsi="Times New Roman" w:cs="Times New Roman"/>
+          <w:sz w:val="24"/>
+        </w:rPr>
+      </w:pPr>
+      <w:r>
+        <w:rPr>
+          <w:rFonts w:ascii="Times New Roman" w:eastAsiaTheme="minorEastAsia" w:hAnsi="Times New Roman" w:cs="Times New Roman"/>
+          <w:noProof/>
+          <w:sz w:val="24"/>
+        </w:rPr>
+        <mc:AlternateContent>
+          <mc:Choice Requires="wps">
+            <w:drawing>
+              <wp:anchor distT="45720" distB="45720" distL="114300" distR="114300" simplePos="0" relativeHeight="251671552" behindDoc="0" locked="0" layoutInCell="1" allowOverlap="1" wp14:anchorId="4A865A66" wp14:editId="623A15AB">
+                <wp:simplePos x="0" y="0"/>
+                <wp:positionH relativeFrom="margin">
+                  <wp:align>center</wp:align>
+                </wp:positionH>
+                <wp:positionV relativeFrom="paragraph">
+                  <wp:posOffset>17780</wp:posOffset>
+                </wp:positionV>
+                <wp:extent cx="5615940" cy="281940"/>
+                <wp:effectExtent l="0" t="0" r="3810" b="3810"/>
+                <wp:wrapNone/>
+                <wp:docPr id="5" name="Text Box 2"/>
+                <wp:cNvGraphicFramePr>
+                  <a:graphicFrameLocks xmlns:a="http://schemas.openxmlformats.org/drawingml/2006/main"/>
+                </wp:cNvGraphicFramePr>
+                <a:graphic xmlns:a="http://schemas.openxmlformats.org/drawingml/2006/main">
+                  <a:graphicData uri="http://schemas.microsoft.com/office/word/2010/wordprocessingShape">
+                    <wps:wsp>
+                      <wps:cNvSpPr txBox="1">
+                        <a:spLocks noChangeArrowheads="1"/>
+                      </wps:cNvSpPr>
+                      <wps:spPr bwMode="auto">
+                        <a:xfrm>
+                          <a:off x="0" y="0"/>
+                          <a:ext cx="5615940" cy="281940"/>
+                        </a:xfrm>
+                        <a:prstGeom prst="rect">
+                          <a:avLst/>
+                        </a:prstGeom>
+                        <a:solidFill>
+                          <a:srgbClr val="FFFFFF"/>
+                        </a:solidFill>
+                        <a:ln w="9525">
+                          <a:noFill/>
+                          <a:miter lim="800000"/>
+                          <a:headEnd/>
+                          <a:tailEnd/>
+                        </a:ln>
+                      </wps:spPr>
+                      <wps:txbx>
+                        <w:txbxContent>
+                          <w:p>
+                            <w:pPr>
+                              <w:jc w:val="center"/>
+                              <w:rPr>
+                                <w:i/>
+                              </w:rPr>
+                            </w:pPr>
+                            <w:r>
+                              <w:t xml:space="preserve">Figure 3: </w:t>
+                            </w:r>
+                            <w:r>
+                              <w:rPr>
+                                <w:i/>
+                              </w:rPr>
+                              <w:t xml:space="preserve">Gauss-Seidel Numerical Solution Plot for </w:t>
+                            </w:r>
+                            <w:r>
+                              <w:rPr>
+                                <w:i/>
+                              </w:rPr>
+                              <w:t>High # Iterations (32k)</w:t>
+                            </w:r>
+                          </w:p>
+                        </w:txbxContent>
+                      </wps:txbx>
+                      <wps:bodyPr rot="0" vert="horz" wrap="square" lIns="91440" tIns="45720" rIns="91440" bIns="45720" anchor="t" anchorCtr="0">
+                        <a:noAutofit/>
+                      </wps:bodyPr>
+                    </wps:wsp>
+                  </a:graphicData>
+                </a:graphic>
+                <wp14:sizeRelH relativeFrom="margin">
+                  <wp14:pctWidth>0</wp14:pctWidth>
+                </wp14:sizeRelH>
+                <wp14:sizeRelV relativeFrom="margin">
+                  <wp14:pctHeight>0</wp14:pctHeight>
+                </wp14:sizeRelV>
+              </wp:anchor>
+            </w:drawing>
+          </mc:Choice>
+          <mc:Fallback>
+            <w:pict>
+              <v:shape w14:anchorId="4A865A66" id="_x0000_s1029" type="#_x0000_t202" style="position:absolute;margin-left:0;margin-top:1.4pt;width:442.2pt;height:22.2pt;z-index:251671552;visibility:visible;mso-wrap-style:square;mso-width-percent:0;mso-height-percent:0;mso-wrap-distance-left:9pt;mso-wrap-distance-top:3.6pt;mso-wrap-distance-right:9pt;mso-wrap-distance-bottom:3.6pt;mso-position-horizontal:center;mso-position-horizontal-relative:margin;mso-position-vertical:absolute;mso-position-vertical-relative:text;mso-width-percent:0;mso-height-percent:0;mso-width-relative:margin;mso-height-relative:margin;v-text-anchor:top" o:gfxdata="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" stroked="f">
+                <v:textbox>
+                  <w:txbxContent>
+                    <w:p>
+                      <w:pPr>
+                        <w:jc w:val="center"/>
+                        <w:rPr>
+                          <w:i/>
+                        </w:rPr>
+                      </w:pPr>
+                      <w:r>
+                        <w:t xml:space="preserve">Figure 3: </w:t>
+                      </w:r>
+                      <w:r>
+                        <w:rPr>
+                          <w:i/>
+                        </w:rPr>
+                        <w:t xml:space="preserve">Gauss-Seidel Numerical Solution Plot for </w:t>
+                      </w:r>
+                      <w:r>
+                        <w:rPr>
+                          <w:i/>
+                        </w:rPr>
+                        <w:t>High # Iterations (32k)</w:t>
+                      </w:r>
+                    </w:p>
+                  </w:txbxContent>
+                </v:textbox>
+                <w10:wrap anchorx="margin"/>
+              </v:shape>
+            </w:pict>
+          </mc:Fallback>
+        </mc:AlternateContent>
+      </w:r>
+    </w:p>
+    <w:p>
+      <w:pPr>
+        <w:rPr>
+          <w:rFonts w:ascii="Times New Roman" w:eastAsiaTheme="minorEastAsia" w:hAnsi="Times New Roman" w:cs="Times New Roman"/>
+          <w:sz w:val="24"/>
+        </w:rPr>
+      </w:pPr>
+    </w:p>
+    <w:p>
+      <w:pPr>
+        <w:rPr>
+          <w:rFonts w:ascii="Times New Roman" w:eastAsiaTheme="minorEastAsia" w:hAnsi="Times New Roman" w:cs="Times New Roman"/>
+          <w:sz w:val="24"/>
+        </w:rPr>
+      </w:pPr>
+      <w:r>
+        <w:rPr>
+          <w:rFonts w:ascii="Times New Roman" w:eastAsiaTheme="minorEastAsia" w:hAnsi="Times New Roman" w:cs="Times New Roman"/>
+          <w:sz w:val="24"/>
+        </w:rPr>
+        <w:t xml:space="preserve">Furthermore, the solution performance was tracked numerically by tracking sample solution sets as the number of iterations increased. Table 1 is a side by side comparison of solution vector samples for I = 2k, 16k, 28k, 32k, 34k. </w:t>
+      </w:r>
+    </w:p>
+    <w:bookmarkStart w:id="0" w:name="_MON_1618587058"/>
+    <w:bookmarkEnd w:id="0"/>
+    <w:p>
+      <w:pPr>
+        <w:jc w:val="center"/>
+        <w:rPr>
+          <w:rFonts w:ascii="Times New Roman" w:eastAsiaTheme="minorEastAsia" w:hAnsi="Times New Roman" w:cs="Times New Roman"/>
+          <w:sz w:val="24"/>
+        </w:rPr>
+      </w:pPr>
+      <w:r>
+        <w:rPr>
+          <w:rFonts w:ascii="Times New Roman" w:eastAsiaTheme="minorEastAsia" w:hAnsi="Times New Roman" w:cs="Times New Roman"/>
+          <w:sz w:val="24"/>
+        </w:rPr>
+        <w:object w:dxaOrig="5169" w:dyaOrig="2344" w14:anchorId="0E569F0C">
+          <v:shapetype id="_x0000_t75" coordsize="21600,21600" o:spt="75" o:preferrelative="t" path="m@4@5l@4@11@9@11@9@5xe" filled="f" stroked="f">
+            <v:stroke joinstyle="miter"/>
+            <v:formulas>
+              <v:f eqn="if lineDrawn pixelLineWidth 0"/>
+              <v:f eqn="sum @0 1 0"/>
+              <v:f eqn="sum 0 0 @1"/>
+              <v:f eqn="prod @2 1 2"/>
+              <v:f eqn="prod @3 21600 pixelWidth"/>
+              <v:f eqn="prod @3 21600 pixelHeight"/>
+              <v:f eqn="sum @0 0 1"/>
+              <v:f eqn="prod @6 1 2"/>
+              <v:f eqn="prod @7 21600 pixelWidth"/>
+              <v:f eqn="sum @8 21600 0"/>
+              <v:f eqn="prod @7 21600 pixelHeight"/>
+              <v:f eqn="sum @10 21600 0"/>
+            </v:formulas>
+            <v:path o:extrusionok="f" gradientshapeok="t" o:connecttype="rect"/>
+            <o:lock v:ext="edit" aspectratio="t"/>
+          </v:shapetype>
+          <v:shape id="_x0000_i1046" type="#_x0000_t75" style="width:258.75pt;height:117pt" o:ole="">
+            <v:imagedata r:id="rId9" o:title=""/>
+          </v:shape>
+          <o:OLEObject Type="Embed" ProgID="Excel.Sheet.12" ShapeID="_x0000_i1046" DrawAspect="Content" ObjectID="_1618587670"/>
+        </w:object>
+      </w:r>
+    </w:p>
+    <w:p>
+      <w:pPr>
+        <w:rPr>
+          <w:rFonts w:ascii="Times New Roman" w:eastAsiaTheme="minorEastAsia" w:hAnsi="Times New Roman" w:cs="Times New Roman"/>
+          <w:sz w:val="24"/>
+        </w:rPr>
+      </w:pPr>
+      <w:r>
+        <w:rPr>
+          <w:rFonts w:ascii="Times New Roman" w:eastAsiaTheme="minorEastAsia" w:hAnsi="Times New Roman" w:cs="Times New Roman"/>
+          <w:sz w:val="24"/>
+        </w:rPr>
+        <w:t xml:space="preserve">As the iterations increase, the expected trend of an iterative solution method like Gauss-Seidel becomes apparent. The solutions are gradually decreasing to the point of convergence to the </w:t>
+      </w:r>
+      <w:r>
+        <w:rPr>
+          <w:rFonts w:ascii="Times New Roman" w:eastAsiaTheme="minorEastAsia" w:hAnsi="Times New Roman" w:cs="Times New Roman"/>
+          <w:sz w:val="24"/>
+        </w:rPr>
+        <w:lastRenderedPageBreak/>
+        <w:t>smallest set of values when I = 32k. W</w:t>
+      </w:r>
+      <w:r>
+        <w:rPr>
+          <w:rFonts w:ascii="Times New Roman" w:eastAsiaTheme="minorEastAsia" w:hAnsi="Times New Roman" w:cs="Times New Roman"/>
+          <w:sz w:val="24"/>
+        </w:rPr>
+        <w:t xml:space="preserve">hen the iterations increase to I = 34k, the values begin increasing </w:t>
+      </w:r>
+      <w:r>
+        <w:rPr>
+          <w:rFonts w:ascii="Times New Roman" w:eastAsiaTheme="minorEastAsia" w:hAnsi="Times New Roman" w:cs="Times New Roman"/>
+          <w:sz w:val="24"/>
+        </w:rPr>
+        <w:t>again which may be an indicator</w:t>
+      </w:r>
+      <w:r>
+        <w:rPr>
+          <w:rFonts w:ascii="Times New Roman" w:eastAsiaTheme="minorEastAsia" w:hAnsi="Times New Roman" w:cs="Times New Roman"/>
+          <w:sz w:val="24"/>
+        </w:rPr>
+        <w:t xml:space="preserve"> of rounding error from truncation.</w:t>
+      </w:r>
+      <w:bookmarkStart w:id="1" w:name="_GoBack"/>
+      <w:bookmarkEnd w:id="1"/>
     </w:p>
     <w:sectPr>
       <w:pgSz w:w="12240" w:h="15840"/>
@@ -9337,7 +12097,7 @@
 </file>
 
 <file path=word/styles.xml><?xml version="1.0" encoding="utf-8"?>
-<w:styles xmlns:mc="http://schemas.openxmlformats.org/markup-compatibility/2006" xmlns:r="http://schemas.openxmlformats.org/officeDocument/2006/relationships" xmlns:w="http://schemas.openxmlformats.org/wordprocessingml/2006/main" xmlns:w14="http://schemas.microsoft.com/office/word/2010/wordml" xmlns:w15="http://schemas.microsoft.com/office/word/2012/wordml" xmlns:w16cid="http://schemas.microsoft.com/office/word/2016/wordml/cid" xmlns:w16se="http://schemas.microsoft.com/office/word/2015/wordml/symex" mc:Ignorable="w14 w15 w16se w16cid">
+<w:styles xmlns:mc="http://schemas.openxmlformats.org/markup-compatibility/2006" xmlns:r="http://schemas.openxmlformats.org/officeDocument/2006/relationships" xmlns:w="http://schemas.openxmlformats.org/wordprocessingml/2006/main" xmlns:w14="http://schemas.microsoft.com/office/word/2010/wordml" xmlns:w15="http://schemas.microsoft.com/office/word/2012/wordml" xmlns:w16se="http://schemas.microsoft.com/office/word/2015/wordml/symex" mc:Ignorable="w14 w15 w16se">
   <w:docDefaults>
     <w:rPrDefault>
       <w:rPr>
@@ -9353,7 +12113,7 @@
       </w:pPr>
     </w:pPrDefault>
   </w:docDefaults>
-  <w:latentStyles w:defLockedState="0" w:defUIPriority="99" w:defSemiHidden="0" w:defUnhideWhenUsed="0" w:defQFormat="0" w:count="376">
+  <w:latentStyles w:defLockedState="0" w:defUIPriority="99" w:defSemiHidden="0" w:defUnhideWhenUsed="0" w:defQFormat="0" w:count="371">
     <w:lsdException w:name="Normal" w:uiPriority="0" w:qFormat="1"/>
     <w:lsdException w:name="heading 1" w:uiPriority="9" w:qFormat="1"/>
     <w:lsdException w:name="heading 2" w:semiHidden="1" w:uiPriority="9" w:unhideWhenUsed="1" w:qFormat="1"/>
@@ -9725,11 +12485,6 @@
     <w:lsdException w:name="List Table 5 Dark Accent 6" w:uiPriority="50"/>
     <w:lsdException w:name="List Table 6 Colorful Accent 6" w:uiPriority="51"/>
     <w:lsdException w:name="List Table 7 Colorful Accent 6" w:uiPriority="52"/>
-    <w:lsdException w:name="Mention" w:semiHidden="1" w:unhideWhenUsed="1"/>
-    <w:lsdException w:name="Smart Hyperlink" w:semiHidden="1" w:unhideWhenUsed="1"/>
-    <w:lsdException w:name="Hashtag" w:semiHidden="1" w:unhideWhenUsed="1"/>
-    <w:lsdException w:name="Unresolved Mention" w:semiHidden="1" w:unhideWhenUsed="1"/>
-    <w:lsdException w:name="Smart Link" w:semiHidden="1" w:unhideWhenUsed="1"/>
   </w:latentStyles>
   <w:style w:type="paragraph" w:default="1" w:styleId="Normal">
     <w:name w:val="Normal"/>
@@ -9771,6 +12526,25 @@
     <w:rPr>
       <w:color w:val="808080"/>
     </w:rPr>
+  </w:style>
+  <w:style w:type="table" w:styleId="TableGrid">
+    <w:name w:val="Table Grid"/>
+    <w:basedOn w:val="TableNormal"/>
+    <w:uiPriority w:val="39"/>
+    <w:rsid w:val="00262678"/>
+    <w:pPr>
+      <w:spacing w:after="0" w:line="240" w:lineRule="auto"/>
+    </w:pPr>
+    <w:tblPr>
+      <w:tblBorders>
+        <w:top w:val="single" w:sz="4" w:space="0" w:color="auto"/>
+        <w:left w:val="single" w:sz="4" w:space="0" w:color="auto"/>
+        <w:bottom w:val="single" w:sz="4" w:space="0" w:color="auto"/>
+        <w:right w:val="single" w:sz="4" w:space="0" w:color="auto"/>
+        <w:insideH w:val="single" w:sz="4" w:space="0" w:color="auto"/>
+        <w:insideV w:val="single" w:sz="4" w:space="0" w:color="auto"/>
+      </w:tblBorders>
+    </w:tblPr>
   </w:style>
 </w:styles>
 </file>
@@ -10041,7 +12815,7 @@
 </file>
 
 <file path=customXml/itemProps1.xml><?xml version="1.0" encoding="utf-8"?>
-<ds:datastoreItem xmlns:ds="http://schemas.openxmlformats.org/officeDocument/2006/customXml" ds:itemID="{997CA86D-44D6-44F1-90BF-C27B1E55CD41}">
+<ds:datastoreItem xmlns:ds="http://schemas.openxmlformats.org/officeDocument/2006/customXml" ds:itemID="{1BAFF811-5556-4B92-8F5B-1B5116A9E9BE}">
   <ds:schemaRefs>
     <ds:schemaRef ds:uri="http://schemas.openxmlformats.org/officeDocument/2006/bibliography"/>
   </ds:schemaRefs>

</xml_diff>